<commit_message>
documento_di_progetto.docx updated with communication and activities diagrams
</commit_message>
<xml_diff>
--- a/design/documento_di_progetto.docx
+++ b/design/documento_di_progetto.docx
@@ -1,6 +1,6 @@
 
 <file path=word/document.xml><?xml version="1.0" encoding="utf-8"?>
-<w:document xmlns:wpc="http://schemas.microsoft.com/office/word/2010/wordprocessingCanvas" xmlns:cx="http://schemas.microsoft.com/office/drawing/2014/chartex" xmlns:cx1="http://schemas.microsoft.com/office/drawing/2015/9/8/chartex" xmlns:cx2="http://schemas.microsoft.com/office/drawing/2015/10/21/chartex" xmlns:cx3="http://schemas.microsoft.com/office/drawing/2016/5/9/chartex" xmlns:cx4="http://schemas.microsoft.com/office/drawing/2016/5/10/chartex" xmlns:cx5="http://schemas.microsoft.com/office/drawing/2016/5/11/chartex" xmlns:cx6="http://schemas.microsoft.com/office/drawing/2016/5/12/chartex" xmlns:cx7="http://schemas.microsoft.com/office/drawing/2016/5/13/chartex" xmlns:cx8="http://schemas.microsoft.com/office/drawing/2016/5/14/chartex" xmlns:mc="http://schemas.openxmlformats.org/markup-compatibility/2006" xmlns:aink="http://schemas.microsoft.com/office/drawing/2016/ink" xmlns:am3d="http://schemas.microsoft.com/office/drawing/2017/model3d" xmlns:o="urn:schemas-microsoft-com:office:office" xmlns:r="http://schemas.openxmlformats.org/officeDocument/2006/relationships" xmlns:m="http://schemas.openxmlformats.org/officeDocument/2006/math" xmlns:v="urn:schemas-microsoft-com:vml" xmlns:wp14="http://schemas.microsoft.com/office/word/2010/wordprocessingDrawing" xmlns:wp="http://schemas.openxmlformats.org/drawingml/2006/wordprocessingDrawing" xmlns:w10="urn:schemas-microsoft-com:office:word" xmlns:w="http://schemas.openxmlformats.org/wordprocessingml/2006/main" xmlns:w14="http://schemas.microsoft.com/office/word/2010/wordml" xmlns:w15="http://schemas.microsoft.com/office/word/2012/wordml" xmlns:w16cid="http://schemas.microsoft.com/office/word/2016/wordml/cid" xmlns:w16se="http://schemas.microsoft.com/office/word/2015/wordml/symex" xmlns:wpg="http://schemas.microsoft.com/office/word/2010/wordprocessingGroup" xmlns:wpi="http://schemas.microsoft.com/office/word/2010/wordprocessingInk" xmlns:wne="http://schemas.microsoft.com/office/word/2006/wordml" xmlns:wps="http://schemas.microsoft.com/office/word/2010/wordprocessingShape" mc:Ignorable="w14 w15 w16se w16cid wp14">
+<w:document xmlns:wpc="http://schemas.microsoft.com/office/word/2010/wordprocessingCanvas" xmlns:mo="http://schemas.microsoft.com/office/mac/office/2008/main" xmlns:mc="http://schemas.openxmlformats.org/markup-compatibility/2006" xmlns:mv="urn:schemas-microsoft-com:mac:vml" xmlns:o="urn:schemas-microsoft-com:office:office" xmlns:r="http://schemas.openxmlformats.org/officeDocument/2006/relationships" xmlns:m="http://schemas.openxmlformats.org/officeDocument/2006/math" xmlns:v="urn:schemas-microsoft-com:vml" xmlns:wp14="http://schemas.microsoft.com/office/word/2010/wordprocessingDrawing" xmlns:wp="http://schemas.openxmlformats.org/drawingml/2006/wordprocessingDrawing" xmlns:w10="urn:schemas-microsoft-com:office:word" xmlns:w="http://schemas.openxmlformats.org/wordprocessingml/2006/main" xmlns:w14="http://schemas.microsoft.com/office/word/2010/wordml" xmlns:wpg="http://schemas.microsoft.com/office/word/2010/wordprocessingGroup" xmlns:wpi="http://schemas.microsoft.com/office/word/2010/wordprocessingInk" xmlns:wne="http://schemas.microsoft.com/office/word/2006/wordml" xmlns:wps="http://schemas.microsoft.com/office/word/2010/wordprocessingShape" mc:Ignorable="w14 wp14">
   <w:body>
     <w:p>
       <w:pPr>
@@ -81,7 +81,7 @@
                     </pic:cNvPicPr>
                   </pic:nvPicPr>
                   <pic:blipFill>
-                    <a:blip r:embed="rId8">
+                    <a:blip r:embed="rId9">
                       <a:extLst>
                         <a:ext uri="{28A0092B-C50C-407E-A947-70E740481C1C}">
                           <a14:useLocalDpi xmlns:a14="http://schemas.microsoft.com/office/drawing/2010/main" val="0"/>
@@ -1224,8 +1224,8 @@
       <w:pPr>
         <w:pStyle w:val="Titolo1"/>
         <w:sectPr>
-          <w:footerReference w:type="default" r:id="rId9"/>
-          <w:footerReference w:type="first" r:id="rId10"/>
+          <w:footerReference w:type="default" r:id="rId10"/>
+          <w:footerReference w:type="first" r:id="rId11"/>
           <w:pgSz w:w="11900" w:h="16840"/>
           <w:pgMar w:top="1417" w:right="1134" w:bottom="1134" w:left="1134" w:header="708" w:footer="708" w:gutter="0"/>
           <w:pgNumType w:start="1"/>
@@ -1280,7 +1280,7 @@
                     <pic:cNvPicPr/>
                   </pic:nvPicPr>
                   <pic:blipFill>
-                    <a:blip r:embed="rId11"/>
+                    <a:blip r:embed="rId12"/>
                     <a:stretch>
                       <a:fillRect/>
                     </a:stretch>
@@ -1540,7 +1540,6 @@
         </w:rPr>
         <w:t xml:space="preserve"> e </w:t>
       </w:r>
-      <w:bookmarkStart w:id="1" w:name="_GoBack"/>
       <w:r>
         <w:rPr>
           <w:b/>
@@ -1552,14 +1551,7 @@
         <w:rPr>
           <w:lang w:val="it-IT"/>
         </w:rPr>
-        <w:t xml:space="preserve"> </w:t>
-      </w:r>
-      <w:bookmarkEnd w:id="1"/>
-      <w:r>
-        <w:rPr>
-          <w:lang w:val="it-IT"/>
-        </w:rPr>
-        <w:t>presenti all’interno del sistema. In particolare si occupa di:</w:t>
+        <w:t xml:space="preserve"> presenti all’interno del sistema. In particolare si occupa di:</w:t>
       </w:r>
     </w:p>
     <w:p>
@@ -1655,12 +1647,12 @@
       <w:pPr>
         <w:pStyle w:val="Titolo1"/>
       </w:pPr>
-      <w:bookmarkStart w:id="2" w:name="_Toc498960423"/>
+      <w:bookmarkStart w:id="1" w:name="_Toc498960423"/>
       <w:r>
         <w:lastRenderedPageBreak/>
         <w:t>Component Diagram</w:t>
       </w:r>
-      <w:bookmarkEnd w:id="2"/>
+      <w:bookmarkEnd w:id="1"/>
     </w:p>
     <w:p>
       <w:pPr>
@@ -1689,7 +1681,7 @@
                     <pic:cNvPicPr/>
                   </pic:nvPicPr>
                   <pic:blipFill>
-                    <a:blip r:embed="rId12"/>
+                    <a:blip r:embed="rId13"/>
                     <a:stretch>
                       <a:fillRect/>
                     </a:stretch>
@@ -1766,12 +1758,12 @@
       <w:pPr>
         <w:pStyle w:val="Titolo1"/>
       </w:pPr>
-      <w:bookmarkStart w:id="3" w:name="_Toc498960424"/>
+      <w:bookmarkStart w:id="2" w:name="_Toc498960424"/>
       <w:r>
         <w:lastRenderedPageBreak/>
         <w:t>Deployment Diagram</w:t>
       </w:r>
-      <w:bookmarkEnd w:id="3"/>
+      <w:bookmarkEnd w:id="2"/>
     </w:p>
     <w:p>
       <w:pPr>
@@ -1800,7 +1792,7 @@
                     <pic:cNvPicPr/>
                   </pic:nvPicPr>
                   <pic:blipFill>
-                    <a:blip r:embed="rId13"/>
+                    <a:blip r:embed="rId14"/>
                     <a:stretch>
                       <a:fillRect/>
                     </a:stretch>
@@ -1850,12 +1842,12 @@
       <w:pPr>
         <w:pStyle w:val="Titolo1"/>
       </w:pPr>
-      <w:bookmarkStart w:id="4" w:name="_Toc498960425"/>
+      <w:bookmarkStart w:id="3" w:name="_Toc498960425"/>
       <w:r>
         <w:lastRenderedPageBreak/>
         <w:t>Class Diagram</w:t>
       </w:r>
-      <w:bookmarkEnd w:id="4"/>
+      <w:bookmarkEnd w:id="3"/>
     </w:p>
     <w:p>
       <w:pPr>
@@ -1884,7 +1876,7 @@
                     <pic:cNvPicPr/>
                   </pic:nvPicPr>
                   <pic:blipFill>
-                    <a:blip r:embed="rId14"/>
+                    <a:blip r:embed="rId15"/>
                     <a:stretch>
                       <a:fillRect/>
                     </a:stretch>
@@ -2374,12 +2366,12 @@
       <w:pPr>
         <w:pStyle w:val="Titolo1"/>
       </w:pPr>
-      <w:bookmarkStart w:id="5" w:name="_Toc498960426"/>
+      <w:bookmarkStart w:id="4" w:name="_Toc498960426"/>
       <w:r>
         <w:lastRenderedPageBreak/>
         <w:t>Object Diagram</w:t>
       </w:r>
-      <w:bookmarkEnd w:id="5"/>
+      <w:bookmarkEnd w:id="4"/>
     </w:p>
     <w:p>
       <w:pPr>
@@ -2408,7 +2400,7 @@
                     <pic:cNvPicPr/>
                   </pic:nvPicPr>
                   <pic:blipFill>
-                    <a:blip r:embed="rId15"/>
+                    <a:blip r:embed="rId16"/>
                     <a:stretch>
                       <a:fillRect/>
                     </a:stretch>
@@ -2772,19 +2764,14 @@
       <w:pPr>
         <w:pStyle w:val="Titolo1"/>
       </w:pPr>
-      <w:bookmarkStart w:id="6" w:name="_Toc498960427"/>
+      <w:bookmarkStart w:id="5" w:name="_Toc498960427"/>
       <w:r>
         <w:lastRenderedPageBreak/>
         <w:t>Communication Diagram</w:t>
       </w:r>
-      <w:bookmarkEnd w:id="6"/>
-    </w:p>
-    <w:p>
-      <w:pPr>
-        <w:rPr>
-          <w:lang w:val="it-IT"/>
-        </w:rPr>
-      </w:pPr>
+      <w:bookmarkEnd w:id="5"/>
+    </w:p>
+    <w:p>
       <w:r>
         <w:rPr>
           <w:noProof/>
@@ -2806,7 +2793,7 @@
                     <pic:cNvPicPr/>
                   </pic:nvPicPr>
                   <pic:blipFill>
-                    <a:blip r:embed="rId16"/>
+                    <a:blip r:embed="rId17"/>
                     <a:stretch>
                       <a:fillRect/>
                     </a:stretch>
@@ -2826,6 +2813,188 @@
           </wp:inline>
         </w:drawing>
       </w:r>
+      <w:r>
+        <w:t xml:space="preserve"> </w:t>
+      </w:r>
+      <w:r>
+        <w:t>In questo communication diagram viene descritto lo scenario in cui un nodo</w:t>
+      </w:r>
+      <w:r>
+        <w:t xml:space="preserve"> </w:t>
+      </w:r>
+      <w:r>
+        <w:rPr>
+          <w:i/>
+        </w:rPr>
+        <w:t xml:space="preserve">Server </w:t>
+      </w:r>
+      <w:r>
+        <w:t>pubblica</w:t>
+      </w:r>
+      <w:r>
+        <w:t xml:space="preserve"> un nuovo servizio da lui </w:t>
+      </w:r>
+      <w:r>
+        <w:t>gestito</w:t>
+      </w:r>
+      <w:r>
+        <w:t>.</w:t>
+      </w:r>
+    </w:p>
+    <w:p>
+      <w:r>
+        <w:t>V</w:t>
+      </w:r>
+      <w:r>
+        <w:t>iene istanziato un oggetto di tipo Service che conterrà la funzione da sv</w:t>
+      </w:r>
+      <w:r>
+        <w:t>olgere per erogare il servizio ed al suo interno</w:t>
+      </w:r>
+      <w:r>
+        <w:t xml:space="preserve"> vengono creati i metadata (singola istanza della classe </w:t>
+      </w:r>
+      <w:r>
+        <w:rPr>
+          <w:i/>
+        </w:rPr>
+        <w:t>ServiceMetadata</w:t>
+      </w:r>
+      <w:r>
+        <w:t xml:space="preserve">) necessari al Broker e ai Clients per identificare tale servizio. </w:t>
+      </w:r>
+    </w:p>
+    <w:p>
+      <w:r>
+        <w:t xml:space="preserve">Attraverso l'interfaccia pubblica </w:t>
+      </w:r>
+      <w:r>
+        <w:rPr>
+          <w:i/>
+        </w:rPr>
+        <w:t>provideService(…)</w:t>
+      </w:r>
+      <w:r>
+        <w:t xml:space="preserve"> l'oggetto </w:t>
+      </w:r>
+      <w:r>
+        <w:rPr>
+          <w:i/>
+        </w:rPr>
+        <w:t>Node</w:t>
+      </w:r>
+      <w:r>
+        <w:t xml:space="preserve"> può inviare la richiesta di pubbl</w:t>
+      </w:r>
+      <w:r>
+        <w:t>icazione del servizio al Broker</w:t>
+      </w:r>
+      <w:r>
+        <w:t xml:space="preserve">: </w:t>
+      </w:r>
+    </w:p>
+    <w:p>
+      <w:pPr>
+        <w:pStyle w:val="Paragrafoelenco"/>
+        <w:numPr>
+          <w:ilvl w:val="0"/>
+          <w:numId w:val="19"/>
+        </w:numPr>
+      </w:pPr>
+      <w:r>
+        <w:t xml:space="preserve">attraverso </w:t>
+      </w:r>
+      <w:r>
+        <w:rPr>
+          <w:i/>
+        </w:rPr>
+        <w:t>IConncetion</w:t>
+      </w:r>
+      <w:r>
+        <w:t xml:space="preserve"> crea una connessione verso il Broker.</w:t>
+      </w:r>
+    </w:p>
+    <w:p>
+      <w:pPr>
+        <w:pStyle w:val="Paragrafoelenco"/>
+        <w:numPr>
+          <w:ilvl w:val="0"/>
+          <w:numId w:val="19"/>
+        </w:numPr>
+      </w:pPr>
+      <w:r>
+        <w:t xml:space="preserve">converte la richiesta </w:t>
+      </w:r>
+      <w:r>
+        <w:t>istanziando</w:t>
+      </w:r>
+      <w:r>
+        <w:t xml:space="preserve"> una </w:t>
+      </w:r>
+      <w:r>
+        <w:rPr>
+          <w:i/>
+        </w:rPr>
+        <w:t>JsonRpcRequest</w:t>
+      </w:r>
+      <w:r>
+        <w:t>, specificando l’intenzione di pubblicare un servizio.</w:t>
+      </w:r>
+    </w:p>
+    <w:p>
+      <w:pPr>
+        <w:pStyle w:val="Paragrafoelenco"/>
+        <w:numPr>
+          <w:ilvl w:val="0"/>
+          <w:numId w:val="19"/>
+        </w:numPr>
+      </w:pPr>
+      <w:r>
+        <w:t xml:space="preserve">istanzia un oggetto della classe </w:t>
+      </w:r>
+      <w:r>
+        <w:rPr>
+          <w:i/>
+        </w:rPr>
+        <w:t>JsonRpcManager</w:t>
+      </w:r>
+      <w:r>
+        <w:t xml:space="preserve">, il quale, attraverso </w:t>
+      </w:r>
+      <w:r>
+        <w:rPr>
+          <w:i/>
+        </w:rPr>
+        <w:t>send(..)</w:t>
+      </w:r>
+      <w:r>
+        <w:t xml:space="preserve">, l’interfaccia pubblica di </w:t>
+      </w:r>
+      <w:r>
+        <w:rPr>
+          <w:i/>
+        </w:rPr>
+        <w:t>IConncetion</w:t>
+      </w:r>
+      <w:r>
+        <w:t xml:space="preserve">, invia </w:t>
+      </w:r>
+      <w:r>
+        <w:rPr>
+          <w:i/>
+        </w:rPr>
+        <w:t>JsonRpcRequest</w:t>
+      </w:r>
+      <w:r>
+        <w:t xml:space="preserve"> al Broker.</w:t>
+      </w:r>
+    </w:p>
+    <w:p>
+      <w:pPr>
+        <w:rPr>
+          <w:lang w:val="it-IT"/>
+        </w:rPr>
+      </w:pPr>
     </w:p>
     <w:p>
       <w:pPr>
@@ -2851,19 +3020,14 @@
       <w:pPr>
         <w:pStyle w:val="Titolo1"/>
       </w:pPr>
-      <w:bookmarkStart w:id="7" w:name="_Toc498960428"/>
+      <w:bookmarkStart w:id="6" w:name="_Toc498960428"/>
       <w:r>
         <w:lastRenderedPageBreak/>
         <w:t>Activity Diagram – Cancellazione di un servizio</w:t>
       </w:r>
-      <w:bookmarkEnd w:id="7"/>
-    </w:p>
-    <w:p>
-      <w:pPr>
-        <w:rPr>
-          <w:lang w:val="it-IT"/>
-        </w:rPr>
-      </w:pPr>
+      <w:bookmarkEnd w:id="6"/>
+    </w:p>
+    <w:p>
       <w:r>
         <w:rPr>
           <w:noProof/>
@@ -2885,7 +3049,7 @@
                     <pic:cNvPicPr/>
                   </pic:nvPicPr>
                   <pic:blipFill>
-                    <a:blip r:embed="rId17"/>
+                    <a:blip r:embed="rId18"/>
                     <a:stretch>
                       <a:fillRect/>
                     </a:stretch>
@@ -2905,6 +3069,142 @@
           </wp:inline>
         </w:drawing>
       </w:r>
+      <w:r>
+        <w:t xml:space="preserve"> </w:t>
+      </w:r>
+    </w:p>
+    <w:p>
+      <w:bookmarkStart w:id="7" w:name="_GoBack"/>
+      <w:bookmarkEnd w:id="7"/>
+    </w:p>
+    <w:p>
+      <w:r>
+        <w:t>Questo activity diagram d</w:t>
+      </w:r>
+      <w:r>
+        <w:t xml:space="preserve">escrive le operazioni </w:t>
+      </w:r>
+      <w:r>
+        <w:t>che il sistema deve eseguire al fine di</w:t>
+      </w:r>
+      <w:r>
+        <w:t xml:space="preserve"> eliminare un servizio dalla lista</w:t>
+      </w:r>
+      <w:r>
+        <w:t xml:space="preserve"> dei servizi conosciuti da</w:t>
+      </w:r>
+      <w:r>
+        <w:t xml:space="preserve">l </w:t>
+      </w:r>
+      <w:r>
+        <w:rPr>
+          <w:i/>
+        </w:rPr>
+        <w:t>Broker</w:t>
+      </w:r>
+      <w:r>
+        <w:t xml:space="preserve">. Il </w:t>
+      </w:r>
+      <w:r>
+        <w:rPr>
+          <w:i/>
+        </w:rPr>
+        <w:t>server</w:t>
+      </w:r>
+      <w:r>
+        <w:t xml:space="preserve"> può eliminare un servizio q</w:t>
+      </w:r>
+      <w:r>
+        <w:t xml:space="preserve">uando lo richiede più opportuno, </w:t>
+      </w:r>
+      <w:r>
+        <w:rPr>
+          <w:i/>
+        </w:rPr>
+        <w:t>t</w:t>
+      </w:r>
+      <w:r>
+        <w:rPr>
+          <w:i/>
+        </w:rPr>
+        <w:t>er</w:t>
+      </w:r>
+      <w:r>
+        <w:rPr>
+          <w:i/>
+        </w:rPr>
+        <w:t>mina il servizio e notifica il B</w:t>
+      </w:r>
+      <w:r>
+        <w:rPr>
+          <w:i/>
+        </w:rPr>
+        <w:t>r</w:t>
+      </w:r>
+      <w:r>
+        <w:rPr>
+          <w:i/>
+        </w:rPr>
+        <w:t>oker dell’eliminazione</w:t>
+      </w:r>
+      <w:r>
+        <w:t xml:space="preserve">. </w:t>
+      </w:r>
+      <w:r>
+        <w:t>Il</w:t>
+      </w:r>
+      <w:r>
+        <w:t xml:space="preserve"> </w:t>
+      </w:r>
+      <w:r>
+        <w:rPr>
+          <w:i/>
+        </w:rPr>
+        <w:t>Broker</w:t>
+      </w:r>
+      <w:r>
+        <w:t xml:space="preserve"> </w:t>
+      </w:r>
+      <w:r>
+        <w:rPr>
+          <w:i/>
+        </w:rPr>
+        <w:t>aggiorna la lista dei servizi eliminando il servizio non più disponibile</w:t>
+      </w:r>
+      <w:r>
+        <w:t>. Non è necessario, ai fini</w:t>
+      </w:r>
+      <w:r>
+        <w:t xml:space="preserve"> del progetto, che il </w:t>
+      </w:r>
+      <w:r>
+        <w:rPr>
+          <w:i/>
+        </w:rPr>
+        <w:t xml:space="preserve">Broker </w:t>
+      </w:r>
+      <w:r>
+        <w:t>comunichi l’avvenuta eliminazione</w:t>
+      </w:r>
+      <w:r>
+        <w:t xml:space="preserve"> al </w:t>
+      </w:r>
+      <w:r>
+        <w:rPr>
+          <w:i/>
+        </w:rPr>
+        <w:t>Server</w:t>
+      </w:r>
+      <w:r>
+        <w:t>.</w:t>
+      </w:r>
+    </w:p>
+    <w:p>
+      <w:pPr>
+        <w:rPr>
+          <w:lang w:val="it-IT"/>
+        </w:rPr>
+      </w:pPr>
     </w:p>
     <w:p>
       <w:pPr>
@@ -2931,11 +3231,6 @@
       <w:bookmarkEnd w:id="8"/>
     </w:p>
     <w:p>
-      <w:pPr>
-        <w:rPr>
-          <w:lang w:val="it-IT"/>
-        </w:rPr>
-      </w:pPr>
       <w:r>
         <w:rPr>
           <w:noProof/>
@@ -2957,7 +3252,7 @@
                     <pic:cNvPicPr/>
                   </pic:nvPicPr>
                   <pic:blipFill>
-                    <a:blip r:embed="rId18"/>
+                    <a:blip r:embed="rId19"/>
                     <a:stretch>
                       <a:fillRect/>
                     </a:stretch>
@@ -2977,6 +3272,141 @@
           </wp:inline>
         </w:drawing>
       </w:r>
+      <w:r>
+        <w:t xml:space="preserve"> </w:t>
+      </w:r>
+      <w:r>
+        <w:t xml:space="preserve">In questo activity diagram vengono mostrate le operazioni svolte , dall’intero sistema, al fine di erogare un servizio richiesto dal </w:t>
+      </w:r>
+      <w:r>
+        <w:rPr>
+          <w:i/>
+        </w:rPr>
+        <w:t>Client</w:t>
+      </w:r>
+      <w:r>
+        <w:t xml:space="preserve">. Come prima operazione il </w:t>
+      </w:r>
+      <w:r>
+        <w:rPr>
+          <w:i/>
+        </w:rPr>
+        <w:t>Client genera una richiesta di servizio</w:t>
+      </w:r>
+      <w:r>
+        <w:t xml:space="preserve"> e la </w:t>
+      </w:r>
+      <w:r>
+        <w:rPr>
+          <w:i/>
+        </w:rPr>
+        <w:t>inoltra al Broker restando in attesa di risposta</w:t>
+      </w:r>
+      <w:r>
+        <w:t xml:space="preserve">. Il </w:t>
+      </w:r>
+      <w:r>
+        <w:rPr>
+          <w:i/>
+        </w:rPr>
+        <w:t>Broker verifica la  presenza di tale servizio</w:t>
+      </w:r>
+      <w:r>
+        <w:t>:</w:t>
+      </w:r>
+    </w:p>
+    <w:p>
+      <w:pPr>
+        <w:pStyle w:val="Paragrafoelenco"/>
+        <w:numPr>
+          <w:ilvl w:val="0"/>
+          <w:numId w:val="20"/>
+        </w:numPr>
+      </w:pPr>
+      <w:r>
+        <w:rPr>
+          <w:i/>
+        </w:rPr>
+        <w:t>se presente inoltra la richiesta al Server</w:t>
+      </w:r>
+      <w:r>
+        <w:t xml:space="preserve"> che lo eroga rimanendo in </w:t>
+      </w:r>
+      <w:r>
+        <w:rPr>
+          <w:i/>
+        </w:rPr>
+        <w:t>attesa di</w:t>
+      </w:r>
+      <w:r>
+        <w:rPr>
+          <w:i/>
+        </w:rPr>
+        <w:t xml:space="preserve"> una sua</w:t>
+      </w:r>
+      <w:r>
+        <w:rPr>
+          <w:i/>
+        </w:rPr>
+        <w:t xml:space="preserve"> risposta</w:t>
+      </w:r>
+      <w:r>
+        <w:rPr>
+          <w:i/>
+        </w:rPr>
+        <w:t xml:space="preserve"> contente il risulta del servizio richiesto.</w:t>
+      </w:r>
+    </w:p>
+    <w:p>
+      <w:pPr>
+        <w:pStyle w:val="Paragrafoelenco"/>
+        <w:numPr>
+          <w:ilvl w:val="0"/>
+          <w:numId w:val="20"/>
+        </w:numPr>
+      </w:pPr>
+      <w:r>
+        <w:t xml:space="preserve">altrimenti </w:t>
+      </w:r>
+      <w:r>
+        <w:t xml:space="preserve">il </w:t>
+      </w:r>
+      <w:r>
+        <w:rPr>
+          <w:i/>
+        </w:rPr>
+        <w:t xml:space="preserve">Broker </w:t>
+      </w:r>
+      <w:r>
+        <w:rPr>
+          <w:i/>
+        </w:rPr>
+        <w:t>genera una risposta di errore</w:t>
+      </w:r>
+      <w:r>
+        <w:t xml:space="preserve">. </w:t>
+      </w:r>
+    </w:p>
+    <w:p>
+      <w:r>
+        <w:t xml:space="preserve">In entrambi i casi </w:t>
+      </w:r>
+      <w:r>
+        <w:rPr>
+          <w:i/>
+        </w:rPr>
+        <w:t xml:space="preserve">il Client riceve una risposta dal Broker </w:t>
+      </w:r>
+      <w:r>
+        <w:t>terminando correttamente l’operazione di richiesta di servizio.</w:t>
+      </w:r>
+    </w:p>
+    <w:p>
+      <w:pPr>
+        <w:rPr>
+          <w:lang w:val="it-IT"/>
+        </w:rPr>
+      </w:pPr>
     </w:p>
     <w:p>
       <w:pPr>
@@ -3029,7 +3459,7 @@
                     <pic:cNvPicPr/>
                   </pic:nvPicPr>
                   <pic:blipFill>
-                    <a:blip r:embed="rId19"/>
+                    <a:blip r:embed="rId20"/>
                     <a:stretch>
                       <a:fillRect/>
                     </a:stretch>
@@ -3108,7 +3538,7 @@
                     <pic:cNvPicPr/>
                   </pic:nvPicPr>
                   <pic:blipFill>
-                    <a:blip r:embed="rId20"/>
+                    <a:blip r:embed="rId21"/>
                     <a:stretch>
                       <a:fillRect/>
                     </a:stretch>
@@ -3721,7 +4151,7 @@
                     <pic:cNvPicPr/>
                   </pic:nvPicPr>
                   <pic:blipFill>
-                    <a:blip r:embed="rId21"/>
+                    <a:blip r:embed="rId22"/>
                     <a:stretch>
                       <a:fillRect/>
                     </a:stretch>
@@ -3807,7 +4237,7 @@
                     <pic:cNvPicPr/>
                   </pic:nvPicPr>
                   <pic:blipFill>
-                    <a:blip r:embed="rId22"/>
+                    <a:blip r:embed="rId23"/>
                     <a:stretch>
                       <a:fillRect/>
                     </a:stretch>
@@ -3840,7 +4270,7 @@
 </file>
 
 <file path=word/endnotes.xml><?xml version="1.0" encoding="utf-8"?>
-<w:endnotes xmlns:wpc="http://schemas.microsoft.com/office/word/2010/wordprocessingCanvas" xmlns:cx="http://schemas.microsoft.com/office/drawing/2014/chartex" xmlns:cx1="http://schemas.microsoft.com/office/drawing/2015/9/8/chartex" xmlns:cx2="http://schemas.microsoft.com/office/drawing/2015/10/21/chartex" xmlns:cx3="http://schemas.microsoft.com/office/drawing/2016/5/9/chartex" xmlns:cx4="http://schemas.microsoft.com/office/drawing/2016/5/10/chartex" xmlns:cx5="http://schemas.microsoft.com/office/drawing/2016/5/11/chartex" xmlns:cx6="http://schemas.microsoft.com/office/drawing/2016/5/12/chartex" xmlns:cx7="http://schemas.microsoft.com/office/drawing/2016/5/13/chartex" xmlns:cx8="http://schemas.microsoft.com/office/drawing/2016/5/14/chartex" xmlns:mc="http://schemas.openxmlformats.org/markup-compatibility/2006" xmlns:aink="http://schemas.microsoft.com/office/drawing/2016/ink" xmlns:am3d="http://schemas.microsoft.com/office/drawing/2017/model3d" xmlns:o="urn:schemas-microsoft-com:office:office" xmlns:r="http://schemas.openxmlformats.org/officeDocument/2006/relationships" xmlns:m="http://schemas.openxmlformats.org/officeDocument/2006/math" xmlns:v="urn:schemas-microsoft-com:vml" xmlns:wp14="http://schemas.microsoft.com/office/word/2010/wordprocessingDrawing" xmlns:wp="http://schemas.openxmlformats.org/drawingml/2006/wordprocessingDrawing" xmlns:w10="urn:schemas-microsoft-com:office:word" xmlns:w="http://schemas.openxmlformats.org/wordprocessingml/2006/main" xmlns:w14="http://schemas.microsoft.com/office/word/2010/wordml" xmlns:w15="http://schemas.microsoft.com/office/word/2012/wordml" xmlns:w16cid="http://schemas.microsoft.com/office/word/2016/wordml/cid" xmlns:w16se="http://schemas.microsoft.com/office/word/2015/wordml/symex" xmlns:wpg="http://schemas.microsoft.com/office/word/2010/wordprocessingGroup" xmlns:wpi="http://schemas.microsoft.com/office/word/2010/wordprocessingInk" xmlns:wne="http://schemas.microsoft.com/office/word/2006/wordml" xmlns:wps="http://schemas.microsoft.com/office/word/2010/wordprocessingShape" mc:Ignorable="w14 w15 w16se w16cid wp14">
+<w:endnotes xmlns:wpc="http://schemas.microsoft.com/office/word/2010/wordprocessingCanvas" xmlns:mo="http://schemas.microsoft.com/office/mac/office/2008/main" xmlns:mc="http://schemas.openxmlformats.org/markup-compatibility/2006" xmlns:mv="urn:schemas-microsoft-com:mac:vml" xmlns:o="urn:schemas-microsoft-com:office:office" xmlns:r="http://schemas.openxmlformats.org/officeDocument/2006/relationships" xmlns:m="http://schemas.openxmlformats.org/officeDocument/2006/math" xmlns:v="urn:schemas-microsoft-com:vml" xmlns:wp14="http://schemas.microsoft.com/office/word/2010/wordprocessingDrawing" xmlns:wp="http://schemas.openxmlformats.org/drawingml/2006/wordprocessingDrawing" xmlns:w10="urn:schemas-microsoft-com:office:word" xmlns:w="http://schemas.openxmlformats.org/wordprocessingml/2006/main" xmlns:w14="http://schemas.microsoft.com/office/word/2010/wordml" xmlns:wpg="http://schemas.microsoft.com/office/word/2010/wordprocessingGroup" xmlns:wpi="http://schemas.microsoft.com/office/word/2010/wordprocessingInk" xmlns:wne="http://schemas.microsoft.com/office/word/2006/wordml" xmlns:wps="http://schemas.microsoft.com/office/word/2010/wordprocessingShape" mc:Ignorable="w14 wp14">
   <w:endnote w:type="separator" w:id="-1">
     <w:p>
       <w:r>
@@ -3859,7 +4289,7 @@
 </file>
 
 <file path=word/footer1.xml><?xml version="1.0" encoding="utf-8"?>
-<w:ftr xmlns:wpc="http://schemas.microsoft.com/office/word/2010/wordprocessingCanvas" xmlns:cx="http://schemas.microsoft.com/office/drawing/2014/chartex" xmlns:cx1="http://schemas.microsoft.com/office/drawing/2015/9/8/chartex" xmlns:cx2="http://schemas.microsoft.com/office/drawing/2015/10/21/chartex" xmlns:cx3="http://schemas.microsoft.com/office/drawing/2016/5/9/chartex" xmlns:cx4="http://schemas.microsoft.com/office/drawing/2016/5/10/chartex" xmlns:cx5="http://schemas.microsoft.com/office/drawing/2016/5/11/chartex" xmlns:cx6="http://schemas.microsoft.com/office/drawing/2016/5/12/chartex" xmlns:cx7="http://schemas.microsoft.com/office/drawing/2016/5/13/chartex" xmlns:cx8="http://schemas.microsoft.com/office/drawing/2016/5/14/chartex" xmlns:mc="http://schemas.openxmlformats.org/markup-compatibility/2006" xmlns:aink="http://schemas.microsoft.com/office/drawing/2016/ink" xmlns:am3d="http://schemas.microsoft.com/office/drawing/2017/model3d" xmlns:o="urn:schemas-microsoft-com:office:office" xmlns:r="http://schemas.openxmlformats.org/officeDocument/2006/relationships" xmlns:m="http://schemas.openxmlformats.org/officeDocument/2006/math" xmlns:v="urn:schemas-microsoft-com:vml" xmlns:wp14="http://schemas.microsoft.com/office/word/2010/wordprocessingDrawing" xmlns:wp="http://schemas.openxmlformats.org/drawingml/2006/wordprocessingDrawing" xmlns:w10="urn:schemas-microsoft-com:office:word" xmlns:w="http://schemas.openxmlformats.org/wordprocessingml/2006/main" xmlns:w14="http://schemas.microsoft.com/office/word/2010/wordml" xmlns:w15="http://schemas.microsoft.com/office/word/2012/wordml" xmlns:w16cid="http://schemas.microsoft.com/office/word/2016/wordml/cid" xmlns:w16se="http://schemas.microsoft.com/office/word/2015/wordml/symex" xmlns:wpg="http://schemas.microsoft.com/office/word/2010/wordprocessingGroup" xmlns:wpi="http://schemas.microsoft.com/office/word/2010/wordprocessingInk" xmlns:wne="http://schemas.microsoft.com/office/word/2006/wordml" xmlns:wps="http://schemas.microsoft.com/office/word/2010/wordprocessingShape" mc:Ignorable="w14 w15 w16se w16cid wp14">
+<w:ftr xmlns:wpc="http://schemas.microsoft.com/office/word/2010/wordprocessingCanvas" xmlns:mo="http://schemas.microsoft.com/office/mac/office/2008/main" xmlns:mc="http://schemas.openxmlformats.org/markup-compatibility/2006" xmlns:mv="urn:schemas-microsoft-com:mac:vml" xmlns:o="urn:schemas-microsoft-com:office:office" xmlns:r="http://schemas.openxmlformats.org/officeDocument/2006/relationships" xmlns:m="http://schemas.openxmlformats.org/officeDocument/2006/math" xmlns:v="urn:schemas-microsoft-com:vml" xmlns:wp14="http://schemas.microsoft.com/office/word/2010/wordprocessingDrawing" xmlns:wp="http://schemas.openxmlformats.org/drawingml/2006/wordprocessingDrawing" xmlns:w10="urn:schemas-microsoft-com:office:word" xmlns:w="http://schemas.openxmlformats.org/wordprocessingml/2006/main" xmlns:w14="http://schemas.microsoft.com/office/word/2010/wordml" xmlns:wpg="http://schemas.microsoft.com/office/word/2010/wordprocessingGroup" xmlns:wpi="http://schemas.microsoft.com/office/word/2010/wordprocessingInk" xmlns:wne="http://schemas.microsoft.com/office/word/2006/wordml" xmlns:wps="http://schemas.microsoft.com/office/word/2010/wordprocessingShape" mc:Ignorable="w14 wp14">
   <w:sdt>
     <w:sdtPr>
       <w:id w:val="-684283967"/>
@@ -3868,6 +4298,7 @@
         <w:docPartUnique/>
       </w:docPartObj>
     </w:sdtPr>
+    <w:sdtEndPr/>
     <w:sdtContent>
       <w:p>
         <w:pPr>
@@ -3888,7 +4319,7 @@
             <w:noProof/>
             <w:lang w:val="it-IT"/>
           </w:rPr>
-          <w:t>15</w:t>
+          <w:t>10</w:t>
         </w:r>
         <w:r>
           <w:fldChar w:fldCharType="end"/>
@@ -3905,7 +4336,7 @@
 </file>
 
 <file path=word/footer2.xml><?xml version="1.0" encoding="utf-8"?>
-<w:ftr xmlns:wpc="http://schemas.microsoft.com/office/word/2010/wordprocessingCanvas" xmlns:cx="http://schemas.microsoft.com/office/drawing/2014/chartex" xmlns:cx1="http://schemas.microsoft.com/office/drawing/2015/9/8/chartex" xmlns:cx2="http://schemas.microsoft.com/office/drawing/2015/10/21/chartex" xmlns:cx3="http://schemas.microsoft.com/office/drawing/2016/5/9/chartex" xmlns:cx4="http://schemas.microsoft.com/office/drawing/2016/5/10/chartex" xmlns:cx5="http://schemas.microsoft.com/office/drawing/2016/5/11/chartex" xmlns:cx6="http://schemas.microsoft.com/office/drawing/2016/5/12/chartex" xmlns:cx7="http://schemas.microsoft.com/office/drawing/2016/5/13/chartex" xmlns:cx8="http://schemas.microsoft.com/office/drawing/2016/5/14/chartex" xmlns:mc="http://schemas.openxmlformats.org/markup-compatibility/2006" xmlns:aink="http://schemas.microsoft.com/office/drawing/2016/ink" xmlns:am3d="http://schemas.microsoft.com/office/drawing/2017/model3d" xmlns:o="urn:schemas-microsoft-com:office:office" xmlns:r="http://schemas.openxmlformats.org/officeDocument/2006/relationships" xmlns:m="http://schemas.openxmlformats.org/officeDocument/2006/math" xmlns:v="urn:schemas-microsoft-com:vml" xmlns:wp14="http://schemas.microsoft.com/office/word/2010/wordprocessingDrawing" xmlns:wp="http://schemas.openxmlformats.org/drawingml/2006/wordprocessingDrawing" xmlns:w10="urn:schemas-microsoft-com:office:word" xmlns:w="http://schemas.openxmlformats.org/wordprocessingml/2006/main" xmlns:w14="http://schemas.microsoft.com/office/word/2010/wordml" xmlns:w15="http://schemas.microsoft.com/office/word/2012/wordml" xmlns:w16cid="http://schemas.microsoft.com/office/word/2016/wordml/cid" xmlns:w16se="http://schemas.microsoft.com/office/word/2015/wordml/symex" xmlns:wpg="http://schemas.microsoft.com/office/word/2010/wordprocessingGroup" xmlns:wpi="http://schemas.microsoft.com/office/word/2010/wordprocessingInk" xmlns:wne="http://schemas.microsoft.com/office/word/2006/wordml" xmlns:wps="http://schemas.microsoft.com/office/word/2010/wordprocessingShape" mc:Ignorable="w14 w15 w16se w16cid wp14">
+<w:ftr xmlns:wpc="http://schemas.microsoft.com/office/word/2010/wordprocessingCanvas" xmlns:mo="http://schemas.microsoft.com/office/mac/office/2008/main" xmlns:mc="http://schemas.openxmlformats.org/markup-compatibility/2006" xmlns:mv="urn:schemas-microsoft-com:mac:vml" xmlns:o="urn:schemas-microsoft-com:office:office" xmlns:r="http://schemas.openxmlformats.org/officeDocument/2006/relationships" xmlns:m="http://schemas.openxmlformats.org/officeDocument/2006/math" xmlns:v="urn:schemas-microsoft-com:vml" xmlns:wp14="http://schemas.microsoft.com/office/word/2010/wordprocessingDrawing" xmlns:wp="http://schemas.openxmlformats.org/drawingml/2006/wordprocessingDrawing" xmlns:w10="urn:schemas-microsoft-com:office:word" xmlns:w="http://schemas.openxmlformats.org/wordprocessingml/2006/main" xmlns:w14="http://schemas.microsoft.com/office/word/2010/wordml" xmlns:wpg="http://schemas.microsoft.com/office/word/2010/wordprocessingGroup" xmlns:wpi="http://schemas.microsoft.com/office/word/2010/wordprocessingInk" xmlns:wne="http://schemas.microsoft.com/office/word/2006/wordml" xmlns:wps="http://schemas.microsoft.com/office/word/2010/wordprocessingShape" mc:Ignorable="w14 wp14">
   <w:sdt>
     <w:sdtPr>
       <w:id w:val="-293221759"/>
@@ -3914,6 +4345,7 @@
         <w:docPartUnique/>
       </w:docPartObj>
     </w:sdtPr>
+    <w:sdtEndPr/>
     <w:sdtContent>
       <w:p>
         <w:pPr>
@@ -3934,7 +4366,7 @@
             <w:noProof/>
             <w:lang w:val="it-IT"/>
           </w:rPr>
-          <w:t>4</w:t>
+          <w:t>8</w:t>
         </w:r>
         <w:r>
           <w:fldChar w:fldCharType="end"/>
@@ -3954,7 +4386,7 @@
 </file>
 
 <file path=word/footnotes.xml><?xml version="1.0" encoding="utf-8"?>
-<w:footnotes xmlns:wpc="http://schemas.microsoft.com/office/word/2010/wordprocessingCanvas" xmlns:cx="http://schemas.microsoft.com/office/drawing/2014/chartex" xmlns:cx1="http://schemas.microsoft.com/office/drawing/2015/9/8/chartex" xmlns:cx2="http://schemas.microsoft.com/office/drawing/2015/10/21/chartex" xmlns:cx3="http://schemas.microsoft.com/office/drawing/2016/5/9/chartex" xmlns:cx4="http://schemas.microsoft.com/office/drawing/2016/5/10/chartex" xmlns:cx5="http://schemas.microsoft.com/office/drawing/2016/5/11/chartex" xmlns:cx6="http://schemas.microsoft.com/office/drawing/2016/5/12/chartex" xmlns:cx7="http://schemas.microsoft.com/office/drawing/2016/5/13/chartex" xmlns:cx8="http://schemas.microsoft.com/office/drawing/2016/5/14/chartex" xmlns:mc="http://schemas.openxmlformats.org/markup-compatibility/2006" xmlns:aink="http://schemas.microsoft.com/office/drawing/2016/ink" xmlns:am3d="http://schemas.microsoft.com/office/drawing/2017/model3d" xmlns:o="urn:schemas-microsoft-com:office:office" xmlns:r="http://schemas.openxmlformats.org/officeDocument/2006/relationships" xmlns:m="http://schemas.openxmlformats.org/officeDocument/2006/math" xmlns:v="urn:schemas-microsoft-com:vml" xmlns:wp14="http://schemas.microsoft.com/office/word/2010/wordprocessingDrawing" xmlns:wp="http://schemas.openxmlformats.org/drawingml/2006/wordprocessingDrawing" xmlns:w10="urn:schemas-microsoft-com:office:word" xmlns:w="http://schemas.openxmlformats.org/wordprocessingml/2006/main" xmlns:w14="http://schemas.microsoft.com/office/word/2010/wordml" xmlns:w15="http://schemas.microsoft.com/office/word/2012/wordml" xmlns:w16cid="http://schemas.microsoft.com/office/word/2016/wordml/cid" xmlns:w16se="http://schemas.microsoft.com/office/word/2015/wordml/symex" xmlns:wpg="http://schemas.microsoft.com/office/word/2010/wordprocessingGroup" xmlns:wpi="http://schemas.microsoft.com/office/word/2010/wordprocessingInk" xmlns:wne="http://schemas.microsoft.com/office/word/2006/wordml" xmlns:wps="http://schemas.microsoft.com/office/word/2010/wordprocessingShape" mc:Ignorable="w14 w15 w16se w16cid wp14">
+<w:footnotes xmlns:wpc="http://schemas.microsoft.com/office/word/2010/wordprocessingCanvas" xmlns:mo="http://schemas.microsoft.com/office/mac/office/2008/main" xmlns:mc="http://schemas.openxmlformats.org/markup-compatibility/2006" xmlns:mv="urn:schemas-microsoft-com:mac:vml" xmlns:o="urn:schemas-microsoft-com:office:office" xmlns:r="http://schemas.openxmlformats.org/officeDocument/2006/relationships" xmlns:m="http://schemas.openxmlformats.org/officeDocument/2006/math" xmlns:v="urn:schemas-microsoft-com:vml" xmlns:wp14="http://schemas.microsoft.com/office/word/2010/wordprocessingDrawing" xmlns:wp="http://schemas.openxmlformats.org/drawingml/2006/wordprocessingDrawing" xmlns:w10="urn:schemas-microsoft-com:office:word" xmlns:w="http://schemas.openxmlformats.org/wordprocessingml/2006/main" xmlns:w14="http://schemas.microsoft.com/office/word/2010/wordml" xmlns:wpg="http://schemas.microsoft.com/office/word/2010/wordprocessingGroup" xmlns:wpi="http://schemas.microsoft.com/office/word/2010/wordprocessingInk" xmlns:wne="http://schemas.microsoft.com/office/word/2006/wordml" xmlns:wps="http://schemas.microsoft.com/office/word/2010/wordprocessingShape" mc:Ignorable="w14 wp14">
   <w:footnote w:type="separator" w:id="-1">
     <w:p>
       <w:r>
@@ -3973,8 +4405,8 @@
 </file>
 
 <file path=word/numbering.xml><?xml version="1.0" encoding="utf-8"?>
-<w:numbering xmlns:wpc="http://schemas.microsoft.com/office/word/2010/wordprocessingCanvas" xmlns:cx="http://schemas.microsoft.com/office/drawing/2014/chartex" xmlns:cx1="http://schemas.microsoft.com/office/drawing/2015/9/8/chartex" xmlns:cx2="http://schemas.microsoft.com/office/drawing/2015/10/21/chartex" xmlns:cx3="http://schemas.microsoft.com/office/drawing/2016/5/9/chartex" xmlns:cx4="http://schemas.microsoft.com/office/drawing/2016/5/10/chartex" xmlns:cx5="http://schemas.microsoft.com/office/drawing/2016/5/11/chartex" xmlns:cx6="http://schemas.microsoft.com/office/drawing/2016/5/12/chartex" xmlns:cx7="http://schemas.microsoft.com/office/drawing/2016/5/13/chartex" xmlns:cx8="http://schemas.microsoft.com/office/drawing/2016/5/14/chartex" xmlns:mc="http://schemas.openxmlformats.org/markup-compatibility/2006" xmlns:aink="http://schemas.microsoft.com/office/drawing/2016/ink" xmlns:am3d="http://schemas.microsoft.com/office/drawing/2017/model3d" xmlns:o="urn:schemas-microsoft-com:office:office" xmlns:r="http://schemas.openxmlformats.org/officeDocument/2006/relationships" xmlns:m="http://schemas.openxmlformats.org/officeDocument/2006/math" xmlns:v="urn:schemas-microsoft-com:vml" xmlns:wp14="http://schemas.microsoft.com/office/word/2010/wordprocessingDrawing" xmlns:wp="http://schemas.openxmlformats.org/drawingml/2006/wordprocessingDrawing" xmlns:w10="urn:schemas-microsoft-com:office:word" xmlns:w="http://schemas.openxmlformats.org/wordprocessingml/2006/main" xmlns:w14="http://schemas.microsoft.com/office/word/2010/wordml" xmlns:w15="http://schemas.microsoft.com/office/word/2012/wordml" xmlns:w16cid="http://schemas.microsoft.com/office/word/2016/wordml/cid" xmlns:w16se="http://schemas.microsoft.com/office/word/2015/wordml/symex" xmlns:wpg="http://schemas.microsoft.com/office/word/2010/wordprocessingGroup" xmlns:wpi="http://schemas.microsoft.com/office/word/2010/wordprocessingInk" xmlns:wne="http://schemas.microsoft.com/office/word/2006/wordml" xmlns:wps="http://schemas.microsoft.com/office/word/2010/wordprocessingShape" mc:Ignorable="w14 w15 w16se w16cid wp14">
-  <w:abstractNum w:abstractNumId="0" w15:restartNumberingAfterBreak="0">
+<w:numbering xmlns:wpc="http://schemas.microsoft.com/office/word/2010/wordprocessingCanvas" xmlns:mo="http://schemas.microsoft.com/office/mac/office/2008/main" xmlns:mc="http://schemas.openxmlformats.org/markup-compatibility/2006" xmlns:mv="urn:schemas-microsoft-com:mac:vml" xmlns:o="urn:schemas-microsoft-com:office:office" xmlns:r="http://schemas.openxmlformats.org/officeDocument/2006/relationships" xmlns:m="http://schemas.openxmlformats.org/officeDocument/2006/math" xmlns:v="urn:schemas-microsoft-com:vml" xmlns:wp14="http://schemas.microsoft.com/office/word/2010/wordprocessingDrawing" xmlns:wp="http://schemas.openxmlformats.org/drawingml/2006/wordprocessingDrawing" xmlns:w10="urn:schemas-microsoft-com:office:word" xmlns:w="http://schemas.openxmlformats.org/wordprocessingml/2006/main" xmlns:w14="http://schemas.microsoft.com/office/word/2010/wordml" xmlns:wpg="http://schemas.microsoft.com/office/word/2010/wordprocessingGroup" xmlns:wpi="http://schemas.microsoft.com/office/word/2010/wordprocessingInk" xmlns:wne="http://schemas.microsoft.com/office/word/2006/wordml" xmlns:wps="http://schemas.microsoft.com/office/word/2010/wordprocessingShape" mc:Ignorable="w14 wp14">
+  <w:abstractNum w:abstractNumId="0">
     <w:nsid w:val="072F53EE"/>
     <w:multiLevelType w:val="hybridMultilevel"/>
     <w:tmpl w:val="C0DC6ED8"/>
@@ -4087,7 +4519,7 @@
       </w:rPr>
     </w:lvl>
   </w:abstractNum>
-  <w:abstractNum w:abstractNumId="1" w15:restartNumberingAfterBreak="0">
+  <w:abstractNum w:abstractNumId="1">
     <w:nsid w:val="127B23ED"/>
     <w:multiLevelType w:val="hybridMultilevel"/>
     <w:tmpl w:val="F32A3CD0"/>
@@ -4200,7 +4632,7 @@
       </w:rPr>
     </w:lvl>
   </w:abstractNum>
-  <w:abstractNum w:abstractNumId="2" w15:restartNumberingAfterBreak="0">
+  <w:abstractNum w:abstractNumId="2">
     <w:nsid w:val="12A62AD8"/>
     <w:multiLevelType w:val="hybridMultilevel"/>
     <w:tmpl w:val="BE22A20C"/>
@@ -4313,7 +4745,120 @@
       </w:rPr>
     </w:lvl>
   </w:abstractNum>
-  <w:abstractNum w:abstractNumId="3" w15:restartNumberingAfterBreak="0">
+  <w:abstractNum w:abstractNumId="3">
+    <w:nsid w:val="15297ED3"/>
+    <w:multiLevelType w:val="hybridMultilevel"/>
+    <w:tmpl w:val="7C24DA78"/>
+    <w:lvl w:ilvl="0" w:tplc="04100001">
+      <w:start w:val="1"/>
+      <w:numFmt w:val="bullet"/>
+      <w:lvlText w:val=""/>
+      <w:lvlJc w:val="left"/>
+      <w:pPr>
+        <w:ind w:left="720" w:hanging="360"/>
+      </w:pPr>
+      <w:rPr>
+        <w:rFonts w:ascii="Symbol" w:hAnsi="Symbol" w:hint="default"/>
+      </w:rPr>
+    </w:lvl>
+    <w:lvl w:ilvl="1" w:tplc="04100003" w:tentative="1">
+      <w:start w:val="1"/>
+      <w:numFmt w:val="bullet"/>
+      <w:lvlText w:val="o"/>
+      <w:lvlJc w:val="left"/>
+      <w:pPr>
+        <w:ind w:left="1440" w:hanging="360"/>
+      </w:pPr>
+      <w:rPr>
+        <w:rFonts w:ascii="Courier New" w:hAnsi="Courier New" w:hint="default"/>
+      </w:rPr>
+    </w:lvl>
+    <w:lvl w:ilvl="2" w:tplc="04100005" w:tentative="1">
+      <w:start w:val="1"/>
+      <w:numFmt w:val="bullet"/>
+      <w:lvlText w:val=""/>
+      <w:lvlJc w:val="left"/>
+      <w:pPr>
+        <w:ind w:left="2160" w:hanging="360"/>
+      </w:pPr>
+      <w:rPr>
+        <w:rFonts w:ascii="Wingdings" w:hAnsi="Wingdings" w:hint="default"/>
+      </w:rPr>
+    </w:lvl>
+    <w:lvl w:ilvl="3" w:tplc="04100001" w:tentative="1">
+      <w:start w:val="1"/>
+      <w:numFmt w:val="bullet"/>
+      <w:lvlText w:val=""/>
+      <w:lvlJc w:val="left"/>
+      <w:pPr>
+        <w:ind w:left="2880" w:hanging="360"/>
+      </w:pPr>
+      <w:rPr>
+        <w:rFonts w:ascii="Symbol" w:hAnsi="Symbol" w:hint="default"/>
+      </w:rPr>
+    </w:lvl>
+    <w:lvl w:ilvl="4" w:tplc="04100003" w:tentative="1">
+      <w:start w:val="1"/>
+      <w:numFmt w:val="bullet"/>
+      <w:lvlText w:val="o"/>
+      <w:lvlJc w:val="left"/>
+      <w:pPr>
+        <w:ind w:left="3600" w:hanging="360"/>
+      </w:pPr>
+      <w:rPr>
+        <w:rFonts w:ascii="Courier New" w:hAnsi="Courier New" w:hint="default"/>
+      </w:rPr>
+    </w:lvl>
+    <w:lvl w:ilvl="5" w:tplc="04100005" w:tentative="1">
+      <w:start w:val="1"/>
+      <w:numFmt w:val="bullet"/>
+      <w:lvlText w:val=""/>
+      <w:lvlJc w:val="left"/>
+      <w:pPr>
+        <w:ind w:left="4320" w:hanging="360"/>
+      </w:pPr>
+      <w:rPr>
+        <w:rFonts w:ascii="Wingdings" w:hAnsi="Wingdings" w:hint="default"/>
+      </w:rPr>
+    </w:lvl>
+    <w:lvl w:ilvl="6" w:tplc="04100001" w:tentative="1">
+      <w:start w:val="1"/>
+      <w:numFmt w:val="bullet"/>
+      <w:lvlText w:val=""/>
+      <w:lvlJc w:val="left"/>
+      <w:pPr>
+        <w:ind w:left="5040" w:hanging="360"/>
+      </w:pPr>
+      <w:rPr>
+        <w:rFonts w:ascii="Symbol" w:hAnsi="Symbol" w:hint="default"/>
+      </w:rPr>
+    </w:lvl>
+    <w:lvl w:ilvl="7" w:tplc="04100003" w:tentative="1">
+      <w:start w:val="1"/>
+      <w:numFmt w:val="bullet"/>
+      <w:lvlText w:val="o"/>
+      <w:lvlJc w:val="left"/>
+      <w:pPr>
+        <w:ind w:left="5760" w:hanging="360"/>
+      </w:pPr>
+      <w:rPr>
+        <w:rFonts w:ascii="Courier New" w:hAnsi="Courier New" w:hint="default"/>
+      </w:rPr>
+    </w:lvl>
+    <w:lvl w:ilvl="8" w:tplc="04100005" w:tentative="1">
+      <w:start w:val="1"/>
+      <w:numFmt w:val="bullet"/>
+      <w:lvlText w:val=""/>
+      <w:lvlJc w:val="left"/>
+      <w:pPr>
+        <w:ind w:left="6480" w:hanging="360"/>
+      </w:pPr>
+      <w:rPr>
+        <w:rFonts w:ascii="Wingdings" w:hAnsi="Wingdings" w:hint="default"/>
+      </w:rPr>
+    </w:lvl>
+  </w:abstractNum>
+  <w:abstractNum w:abstractNumId="4">
     <w:nsid w:val="1B427126"/>
     <w:multiLevelType w:val="hybridMultilevel"/>
     <w:tmpl w:val="0D6C3E9E"/>
@@ -4426,7 +4971,7 @@
       </w:rPr>
     </w:lvl>
   </w:abstractNum>
-  <w:abstractNum w:abstractNumId="4" w15:restartNumberingAfterBreak="0">
+  <w:abstractNum w:abstractNumId="5">
     <w:nsid w:val="1CFE0426"/>
     <w:multiLevelType w:val="multilevel"/>
     <w:tmpl w:val="CCAEB26A"/>
@@ -4575,7 +5120,7 @@
       </w:rPr>
     </w:lvl>
   </w:abstractNum>
-  <w:abstractNum w:abstractNumId="5" w15:restartNumberingAfterBreak="0">
+  <w:abstractNum w:abstractNumId="6">
     <w:nsid w:val="209B0474"/>
     <w:multiLevelType w:val="hybridMultilevel"/>
     <w:tmpl w:val="08703456"/>
@@ -4688,7 +5233,7 @@
       </w:rPr>
     </w:lvl>
   </w:abstractNum>
-  <w:abstractNum w:abstractNumId="6" w15:restartNumberingAfterBreak="0">
+  <w:abstractNum w:abstractNumId="7">
     <w:nsid w:val="21044929"/>
     <w:multiLevelType w:val="hybridMultilevel"/>
     <w:tmpl w:val="9692F042"/>
@@ -4801,7 +5346,7 @@
       </w:rPr>
     </w:lvl>
   </w:abstractNum>
-  <w:abstractNum w:abstractNumId="7" w15:restartNumberingAfterBreak="0">
+  <w:abstractNum w:abstractNumId="8">
     <w:nsid w:val="29A42286"/>
     <w:multiLevelType w:val="hybridMultilevel"/>
     <w:tmpl w:val="43F2FD64"/>
@@ -4914,7 +5459,7 @@
       </w:rPr>
     </w:lvl>
   </w:abstractNum>
-  <w:abstractNum w:abstractNumId="8" w15:restartNumberingAfterBreak="0">
+  <w:abstractNum w:abstractNumId="9">
     <w:nsid w:val="29E862A7"/>
     <w:multiLevelType w:val="hybridMultilevel"/>
     <w:tmpl w:val="51A4663C"/>
@@ -5027,7 +5572,120 @@
       </w:rPr>
     </w:lvl>
   </w:abstractNum>
-  <w:abstractNum w:abstractNumId="9" w15:restartNumberingAfterBreak="0">
+  <w:abstractNum w:abstractNumId="10">
+    <w:nsid w:val="2F771FAB"/>
+    <w:multiLevelType w:val="hybridMultilevel"/>
+    <w:tmpl w:val="4CE42C56"/>
+    <w:lvl w:ilvl="0" w:tplc="04100001">
+      <w:start w:val="1"/>
+      <w:numFmt w:val="bullet"/>
+      <w:lvlText w:val=""/>
+      <w:lvlJc w:val="left"/>
+      <w:pPr>
+        <w:ind w:left="770" w:hanging="360"/>
+      </w:pPr>
+      <w:rPr>
+        <w:rFonts w:ascii="Symbol" w:hAnsi="Symbol" w:hint="default"/>
+      </w:rPr>
+    </w:lvl>
+    <w:lvl w:ilvl="1" w:tplc="04100003" w:tentative="1">
+      <w:start w:val="1"/>
+      <w:numFmt w:val="bullet"/>
+      <w:lvlText w:val="o"/>
+      <w:lvlJc w:val="left"/>
+      <w:pPr>
+        <w:ind w:left="1490" w:hanging="360"/>
+      </w:pPr>
+      <w:rPr>
+        <w:rFonts w:ascii="Courier New" w:hAnsi="Courier New" w:hint="default"/>
+      </w:rPr>
+    </w:lvl>
+    <w:lvl w:ilvl="2" w:tplc="04100005" w:tentative="1">
+      <w:start w:val="1"/>
+      <w:numFmt w:val="bullet"/>
+      <w:lvlText w:val=""/>
+      <w:lvlJc w:val="left"/>
+      <w:pPr>
+        <w:ind w:left="2210" w:hanging="360"/>
+      </w:pPr>
+      <w:rPr>
+        <w:rFonts w:ascii="Wingdings" w:hAnsi="Wingdings" w:hint="default"/>
+      </w:rPr>
+    </w:lvl>
+    <w:lvl w:ilvl="3" w:tplc="04100001" w:tentative="1">
+      <w:start w:val="1"/>
+      <w:numFmt w:val="bullet"/>
+      <w:lvlText w:val=""/>
+      <w:lvlJc w:val="left"/>
+      <w:pPr>
+        <w:ind w:left="2930" w:hanging="360"/>
+      </w:pPr>
+      <w:rPr>
+        <w:rFonts w:ascii="Symbol" w:hAnsi="Symbol" w:hint="default"/>
+      </w:rPr>
+    </w:lvl>
+    <w:lvl w:ilvl="4" w:tplc="04100003" w:tentative="1">
+      <w:start w:val="1"/>
+      <w:numFmt w:val="bullet"/>
+      <w:lvlText w:val="o"/>
+      <w:lvlJc w:val="left"/>
+      <w:pPr>
+        <w:ind w:left="3650" w:hanging="360"/>
+      </w:pPr>
+      <w:rPr>
+        <w:rFonts w:ascii="Courier New" w:hAnsi="Courier New" w:hint="default"/>
+      </w:rPr>
+    </w:lvl>
+    <w:lvl w:ilvl="5" w:tplc="04100005" w:tentative="1">
+      <w:start w:val="1"/>
+      <w:numFmt w:val="bullet"/>
+      <w:lvlText w:val=""/>
+      <w:lvlJc w:val="left"/>
+      <w:pPr>
+        <w:ind w:left="4370" w:hanging="360"/>
+      </w:pPr>
+      <w:rPr>
+        <w:rFonts w:ascii="Wingdings" w:hAnsi="Wingdings" w:hint="default"/>
+      </w:rPr>
+    </w:lvl>
+    <w:lvl w:ilvl="6" w:tplc="04100001" w:tentative="1">
+      <w:start w:val="1"/>
+      <w:numFmt w:val="bullet"/>
+      <w:lvlText w:val=""/>
+      <w:lvlJc w:val="left"/>
+      <w:pPr>
+        <w:ind w:left="5090" w:hanging="360"/>
+      </w:pPr>
+      <w:rPr>
+        <w:rFonts w:ascii="Symbol" w:hAnsi="Symbol" w:hint="default"/>
+      </w:rPr>
+    </w:lvl>
+    <w:lvl w:ilvl="7" w:tplc="04100003" w:tentative="1">
+      <w:start w:val="1"/>
+      <w:numFmt w:val="bullet"/>
+      <w:lvlText w:val="o"/>
+      <w:lvlJc w:val="left"/>
+      <w:pPr>
+        <w:ind w:left="5810" w:hanging="360"/>
+      </w:pPr>
+      <w:rPr>
+        <w:rFonts w:ascii="Courier New" w:hAnsi="Courier New" w:hint="default"/>
+      </w:rPr>
+    </w:lvl>
+    <w:lvl w:ilvl="8" w:tplc="04100005" w:tentative="1">
+      <w:start w:val="1"/>
+      <w:numFmt w:val="bullet"/>
+      <w:lvlText w:val=""/>
+      <w:lvlJc w:val="left"/>
+      <w:pPr>
+        <w:ind w:left="6530" w:hanging="360"/>
+      </w:pPr>
+      <w:rPr>
+        <w:rFonts w:ascii="Wingdings" w:hAnsi="Wingdings" w:hint="default"/>
+      </w:rPr>
+    </w:lvl>
+  </w:abstractNum>
+  <w:abstractNum w:abstractNumId="11">
     <w:nsid w:val="314B4DF8"/>
     <w:multiLevelType w:val="multilevel"/>
     <w:tmpl w:val="EA6E039A"/>
@@ -5176,7 +5834,7 @@
       </w:rPr>
     </w:lvl>
   </w:abstractNum>
-  <w:abstractNum w:abstractNumId="10" w15:restartNumberingAfterBreak="0">
+  <w:abstractNum w:abstractNumId="12">
     <w:nsid w:val="3E9529D1"/>
     <w:multiLevelType w:val="multilevel"/>
     <w:tmpl w:val="D4DA6700"/>
@@ -5325,7 +5983,7 @@
       </w:rPr>
     </w:lvl>
   </w:abstractNum>
-  <w:abstractNum w:abstractNumId="11" w15:restartNumberingAfterBreak="0">
+  <w:abstractNum w:abstractNumId="13">
     <w:nsid w:val="40677D9E"/>
     <w:multiLevelType w:val="hybridMultilevel"/>
     <w:tmpl w:val="D3D8833C"/>
@@ -5438,7 +6096,7 @@
       </w:rPr>
     </w:lvl>
   </w:abstractNum>
-  <w:abstractNum w:abstractNumId="12" w15:restartNumberingAfterBreak="0">
+  <w:abstractNum w:abstractNumId="14">
     <w:nsid w:val="41BB6FDC"/>
     <w:multiLevelType w:val="hybridMultilevel"/>
     <w:tmpl w:val="FF18C9D2"/>
@@ -5551,7 +6209,7 @@
       </w:rPr>
     </w:lvl>
   </w:abstractNum>
-  <w:abstractNum w:abstractNumId="13" w15:restartNumberingAfterBreak="0">
+  <w:abstractNum w:abstractNumId="15">
     <w:nsid w:val="45C25861"/>
     <w:multiLevelType w:val="hybridMultilevel"/>
     <w:tmpl w:val="F68AD098"/>
@@ -5664,7 +6322,7 @@
       </w:rPr>
     </w:lvl>
   </w:abstractNum>
-  <w:abstractNum w:abstractNumId="14" w15:restartNumberingAfterBreak="0">
+  <w:abstractNum w:abstractNumId="16">
     <w:nsid w:val="5176660E"/>
     <w:multiLevelType w:val="hybridMultilevel"/>
     <w:tmpl w:val="E9C01D18"/>
@@ -5777,7 +6435,7 @@
       </w:rPr>
     </w:lvl>
   </w:abstractNum>
-  <w:abstractNum w:abstractNumId="15" w15:restartNumberingAfterBreak="0">
+  <w:abstractNum w:abstractNumId="17">
     <w:nsid w:val="5B650131"/>
     <w:multiLevelType w:val="hybridMultilevel"/>
     <w:tmpl w:val="EAFC76CA"/>
@@ -5890,7 +6548,7 @@
       </w:rPr>
     </w:lvl>
   </w:abstractNum>
-  <w:abstractNum w:abstractNumId="16" w15:restartNumberingAfterBreak="0">
+  <w:abstractNum w:abstractNumId="18">
     <w:nsid w:val="74791934"/>
     <w:multiLevelType w:val="hybridMultilevel"/>
     <w:tmpl w:val="22FA14BE"/>
@@ -6003,7 +6661,7 @@
       </w:rPr>
     </w:lvl>
   </w:abstractNum>
-  <w:abstractNum w:abstractNumId="17" w15:restartNumberingAfterBreak="0">
+  <w:abstractNum w:abstractNumId="19">
     <w:nsid w:val="7EA90065"/>
     <w:multiLevelType w:val="hybridMultilevel"/>
     <w:tmpl w:val="107499E0"/>
@@ -6117,64 +6775,70 @@
     </w:lvl>
   </w:abstractNum>
   <w:num w:numId="1">
-    <w:abstractNumId w:val="9"/>
+    <w:abstractNumId w:val="11"/>
   </w:num>
   <w:num w:numId="2">
-    <w:abstractNumId w:val="10"/>
+    <w:abstractNumId w:val="12"/>
   </w:num>
   <w:num w:numId="3">
-    <w:abstractNumId w:val="4"/>
+    <w:abstractNumId w:val="5"/>
   </w:num>
   <w:num w:numId="4">
-    <w:abstractNumId w:val="11"/>
+    <w:abstractNumId w:val="13"/>
   </w:num>
   <w:num w:numId="5">
-    <w:abstractNumId w:val="17"/>
+    <w:abstractNumId w:val="19"/>
   </w:num>
   <w:num w:numId="6">
     <w:abstractNumId w:val="0"/>
   </w:num>
   <w:num w:numId="7">
-    <w:abstractNumId w:val="3"/>
+    <w:abstractNumId w:val="4"/>
   </w:num>
   <w:num w:numId="8">
-    <w:abstractNumId w:val="13"/>
+    <w:abstractNumId w:val="15"/>
   </w:num>
   <w:num w:numId="9">
-    <w:abstractNumId w:val="14"/>
+    <w:abstractNumId w:val="16"/>
   </w:num>
   <w:num w:numId="10">
-    <w:abstractNumId w:val="16"/>
+    <w:abstractNumId w:val="18"/>
   </w:num>
   <w:num w:numId="11">
     <w:abstractNumId w:val="1"/>
   </w:num>
   <w:num w:numId="12">
-    <w:abstractNumId w:val="7"/>
+    <w:abstractNumId w:val="8"/>
   </w:num>
   <w:num w:numId="13">
     <w:abstractNumId w:val="2"/>
   </w:num>
   <w:num w:numId="14">
-    <w:abstractNumId w:val="15"/>
+    <w:abstractNumId w:val="17"/>
   </w:num>
   <w:num w:numId="15">
-    <w:abstractNumId w:val="12"/>
+    <w:abstractNumId w:val="14"/>
   </w:num>
   <w:num w:numId="16">
-    <w:abstractNumId w:val="5"/>
+    <w:abstractNumId w:val="6"/>
   </w:num>
   <w:num w:numId="17">
-    <w:abstractNumId w:val="8"/>
+    <w:abstractNumId w:val="9"/>
   </w:num>
   <w:num w:numId="18">
-    <w:abstractNumId w:val="6"/>
+    <w:abstractNumId w:val="7"/>
+  </w:num>
+  <w:num w:numId="19">
+    <w:abstractNumId w:val="3"/>
+  </w:num>
+  <w:num w:numId="20">
+    <w:abstractNumId w:val="10"/>
   </w:num>
 </w:numbering>
 </file>
 
 <file path=word/styles.xml><?xml version="1.0" encoding="utf-8"?>
-<w:styles xmlns:mc="http://schemas.openxmlformats.org/markup-compatibility/2006" xmlns:r="http://schemas.openxmlformats.org/officeDocument/2006/relationships" xmlns:w="http://schemas.openxmlformats.org/wordprocessingml/2006/main" xmlns:w14="http://schemas.microsoft.com/office/word/2010/wordml" xmlns:w15="http://schemas.microsoft.com/office/word/2012/wordml" xmlns:w16cid="http://schemas.microsoft.com/office/word/2016/wordml/cid" xmlns:w16se="http://schemas.microsoft.com/office/word/2015/wordml/symex" mc:Ignorable="w14 w15 w16se w16cid">
+<w:styles xmlns:mc="http://schemas.openxmlformats.org/markup-compatibility/2006" xmlns:r="http://schemas.openxmlformats.org/officeDocument/2006/relationships" xmlns:w="http://schemas.openxmlformats.org/wordprocessingml/2006/main" xmlns:w14="http://schemas.microsoft.com/office/word/2010/wordml" mc:Ignorable="w14">
   <w:docDefaults>
     <w:rPrDefault>
       <w:rPr>
@@ -6186,377 +6850,153 @@
     </w:rPrDefault>
     <w:pPrDefault/>
   </w:docDefaults>
-  <w:latentStyles w:defLockedState="0" w:defUIPriority="99" w:defSemiHidden="0" w:defUnhideWhenUsed="0" w:defQFormat="0" w:count="375">
-    <w:lsdException w:name="Normal" w:uiPriority="0" w:qFormat="1"/>
-    <w:lsdException w:name="heading 1" w:uiPriority="9" w:qFormat="1"/>
-    <w:lsdException w:name="heading 2" w:semiHidden="1" w:uiPriority="9" w:unhideWhenUsed="1" w:qFormat="1"/>
-    <w:lsdException w:name="heading 3" w:semiHidden="1" w:uiPriority="9" w:unhideWhenUsed="1" w:qFormat="1"/>
-    <w:lsdException w:name="heading 4" w:semiHidden="1" w:uiPriority="9" w:unhideWhenUsed="1" w:qFormat="1"/>
-    <w:lsdException w:name="heading 5" w:semiHidden="1" w:uiPriority="9" w:unhideWhenUsed="1" w:qFormat="1"/>
-    <w:lsdException w:name="heading 6" w:semiHidden="1" w:uiPriority="9" w:unhideWhenUsed="1" w:qFormat="1"/>
-    <w:lsdException w:name="heading 7" w:semiHidden="1" w:uiPriority="9" w:unhideWhenUsed="1" w:qFormat="1"/>
-    <w:lsdException w:name="heading 8" w:semiHidden="1" w:uiPriority="9" w:unhideWhenUsed="1" w:qFormat="1"/>
-    <w:lsdException w:name="heading 9" w:semiHidden="1" w:uiPriority="9" w:unhideWhenUsed="1" w:qFormat="1"/>
-    <w:lsdException w:name="index 1" w:semiHidden="1" w:unhideWhenUsed="1"/>
-    <w:lsdException w:name="index 2" w:semiHidden="1" w:unhideWhenUsed="1"/>
-    <w:lsdException w:name="index 3" w:semiHidden="1" w:unhideWhenUsed="1"/>
-    <w:lsdException w:name="index 4" w:semiHidden="1" w:unhideWhenUsed="1"/>
-    <w:lsdException w:name="index 5" w:semiHidden="1" w:unhideWhenUsed="1"/>
-    <w:lsdException w:name="index 6" w:semiHidden="1" w:unhideWhenUsed="1"/>
-    <w:lsdException w:name="index 7" w:semiHidden="1" w:unhideWhenUsed="1"/>
-    <w:lsdException w:name="index 8" w:semiHidden="1" w:unhideWhenUsed="1"/>
-    <w:lsdException w:name="index 9" w:semiHidden="1" w:unhideWhenUsed="1"/>
-    <w:lsdException w:name="toc 1" w:semiHidden="1" w:uiPriority="39" w:unhideWhenUsed="1"/>
-    <w:lsdException w:name="toc 2" w:semiHidden="1" w:uiPriority="39" w:unhideWhenUsed="1"/>
-    <w:lsdException w:name="toc 3" w:semiHidden="1" w:uiPriority="39" w:unhideWhenUsed="1"/>
-    <w:lsdException w:name="toc 4" w:semiHidden="1" w:uiPriority="39" w:unhideWhenUsed="1"/>
-    <w:lsdException w:name="toc 5" w:semiHidden="1" w:uiPriority="39" w:unhideWhenUsed="1"/>
-    <w:lsdException w:name="toc 6" w:semiHidden="1" w:uiPriority="39" w:unhideWhenUsed="1"/>
-    <w:lsdException w:name="toc 7" w:semiHidden="1" w:uiPriority="39" w:unhideWhenUsed="1"/>
-    <w:lsdException w:name="toc 8" w:semiHidden="1" w:uiPriority="39" w:unhideWhenUsed="1"/>
-    <w:lsdException w:name="toc 9" w:semiHidden="1" w:uiPriority="39" w:unhideWhenUsed="1"/>
-    <w:lsdException w:name="Normal Indent" w:semiHidden="1" w:unhideWhenUsed="1"/>
-    <w:lsdException w:name="footnote text" w:semiHidden="1" w:unhideWhenUsed="1"/>
-    <w:lsdException w:name="annotation text" w:semiHidden="1" w:unhideWhenUsed="1"/>
-    <w:lsdException w:name="header" w:semiHidden="1" w:unhideWhenUsed="1"/>
-    <w:lsdException w:name="footer" w:semiHidden="1" w:unhideWhenUsed="1"/>
-    <w:lsdException w:name="index heading" w:semiHidden="1" w:unhideWhenUsed="1"/>
-    <w:lsdException w:name="caption" w:semiHidden="1" w:uiPriority="35" w:unhideWhenUsed="1" w:qFormat="1"/>
-    <w:lsdException w:name="table of figures" w:semiHidden="1" w:unhideWhenUsed="1"/>
-    <w:lsdException w:name="envelope address" w:semiHidden="1" w:unhideWhenUsed="1"/>
-    <w:lsdException w:name="envelope return" w:semiHidden="1" w:unhideWhenUsed="1"/>
-    <w:lsdException w:name="footnote reference" w:semiHidden="1" w:unhideWhenUsed="1"/>
-    <w:lsdException w:name="annotation reference" w:semiHidden="1" w:unhideWhenUsed="1"/>
-    <w:lsdException w:name="line number" w:semiHidden="1" w:unhideWhenUsed="1"/>
-    <w:lsdException w:name="page number" w:semiHidden="1" w:unhideWhenUsed="1"/>
-    <w:lsdException w:name="endnote reference" w:semiHidden="1" w:unhideWhenUsed="1"/>
-    <w:lsdException w:name="endnote text" w:semiHidden="1" w:unhideWhenUsed="1"/>
-    <w:lsdException w:name="table of authorities" w:semiHidden="1" w:unhideWhenUsed="1"/>
-    <w:lsdException w:name="macro" w:semiHidden="1" w:unhideWhenUsed="1"/>
-    <w:lsdException w:name="toa heading" w:semiHidden="1" w:unhideWhenUsed="1"/>
-    <w:lsdException w:name="List" w:semiHidden="1" w:unhideWhenUsed="1"/>
-    <w:lsdException w:name="List Bullet" w:semiHidden="1" w:unhideWhenUsed="1"/>
-    <w:lsdException w:name="List Number" w:semiHidden="1" w:unhideWhenUsed="1"/>
-    <w:lsdException w:name="List 2" w:semiHidden="1" w:unhideWhenUsed="1"/>
-    <w:lsdException w:name="List 3" w:semiHidden="1" w:unhideWhenUsed="1"/>
-    <w:lsdException w:name="List 4" w:semiHidden="1" w:unhideWhenUsed="1"/>
-    <w:lsdException w:name="List 5" w:semiHidden="1" w:unhideWhenUsed="1"/>
-    <w:lsdException w:name="List Bullet 2" w:semiHidden="1" w:unhideWhenUsed="1"/>
-    <w:lsdException w:name="List Bullet 3" w:semiHidden="1" w:unhideWhenUsed="1"/>
-    <w:lsdException w:name="List Bullet 4" w:semiHidden="1" w:unhideWhenUsed="1"/>
-    <w:lsdException w:name="List Bullet 5" w:semiHidden="1" w:unhideWhenUsed="1"/>
-    <w:lsdException w:name="List Number 2" w:semiHidden="1" w:unhideWhenUsed="1"/>
-    <w:lsdException w:name="List Number 3" w:semiHidden="1" w:unhideWhenUsed="1"/>
-    <w:lsdException w:name="List Number 4" w:semiHidden="1" w:unhideWhenUsed="1"/>
-    <w:lsdException w:name="List Number 5" w:semiHidden="1" w:unhideWhenUsed="1"/>
-    <w:lsdException w:name="Title" w:uiPriority="10" w:qFormat="1"/>
-    <w:lsdException w:name="Closing" w:semiHidden="1" w:unhideWhenUsed="1"/>
-    <w:lsdException w:name="Signature" w:semiHidden="1" w:unhideWhenUsed="1"/>
-    <w:lsdException w:name="Default Paragraph Font" w:semiHidden="1" w:uiPriority="1" w:unhideWhenUsed="1"/>
-    <w:lsdException w:name="Body Text" w:semiHidden="1" w:unhideWhenUsed="1"/>
-    <w:lsdException w:name="Body Text Indent" w:semiHidden="1" w:unhideWhenUsed="1"/>
-    <w:lsdException w:name="List Continue" w:semiHidden="1" w:unhideWhenUsed="1"/>
-    <w:lsdException w:name="List Continue 2" w:semiHidden="1" w:unhideWhenUsed="1"/>
-    <w:lsdException w:name="List Continue 3" w:semiHidden="1" w:unhideWhenUsed="1"/>
-    <w:lsdException w:name="List Continue 4" w:semiHidden="1" w:unhideWhenUsed="1"/>
-    <w:lsdException w:name="List Continue 5" w:semiHidden="1" w:unhideWhenUsed="1"/>
-    <w:lsdException w:name="Message Header" w:semiHidden="1" w:unhideWhenUsed="1"/>
-    <w:lsdException w:name="Subtitle" w:uiPriority="11" w:qFormat="1"/>
-    <w:lsdException w:name="Salutation" w:semiHidden="1" w:unhideWhenUsed="1"/>
-    <w:lsdException w:name="Date" w:semiHidden="1" w:unhideWhenUsed="1"/>
-    <w:lsdException w:name="Body Text First Indent" w:semiHidden="1" w:unhideWhenUsed="1"/>
-    <w:lsdException w:name="Body Text First Indent 2" w:semiHidden="1" w:unhideWhenUsed="1"/>
-    <w:lsdException w:name="Note Heading" w:semiHidden="1" w:unhideWhenUsed="1"/>
-    <w:lsdException w:name="Body Text 2" w:semiHidden="1" w:unhideWhenUsed="1"/>
-    <w:lsdException w:name="Body Text 3" w:semiHidden="1" w:unhideWhenUsed="1"/>
-    <w:lsdException w:name="Body Text Indent 2" w:semiHidden="1" w:unhideWhenUsed="1"/>
-    <w:lsdException w:name="Body Text Indent 3" w:semiHidden="1" w:unhideWhenUsed="1"/>
-    <w:lsdException w:name="Block Text" w:semiHidden="1" w:unhideWhenUsed="1"/>
-    <w:lsdException w:name="Hyperlink" w:semiHidden="1" w:unhideWhenUsed="1"/>
-    <w:lsdException w:name="FollowedHyperlink" w:semiHidden="1" w:unhideWhenUsed="1"/>
-    <w:lsdException w:name="Strong" w:uiPriority="22" w:qFormat="1"/>
-    <w:lsdException w:name="Emphasis" w:uiPriority="20" w:qFormat="1"/>
-    <w:lsdException w:name="Document Map" w:semiHidden="1" w:unhideWhenUsed="1"/>
-    <w:lsdException w:name="Plain Text" w:semiHidden="1" w:unhideWhenUsed="1"/>
-    <w:lsdException w:name="E-mail Signature" w:semiHidden="1" w:unhideWhenUsed="1"/>
-    <w:lsdException w:name="HTML Top of Form" w:semiHidden="1" w:unhideWhenUsed="1"/>
-    <w:lsdException w:name="HTML Bottom of Form" w:semiHidden="1" w:unhideWhenUsed="1"/>
-    <w:lsdException w:name="Normal (Web)" w:semiHidden="1" w:unhideWhenUsed="1"/>
-    <w:lsdException w:name="HTML Acronym" w:semiHidden="1" w:unhideWhenUsed="1"/>
-    <w:lsdException w:name="HTML Address" w:semiHidden="1" w:unhideWhenUsed="1"/>
-    <w:lsdException w:name="HTML Cite" w:semiHidden="1" w:unhideWhenUsed="1"/>
-    <w:lsdException w:name="HTML Code" w:semiHidden="1" w:unhideWhenUsed="1"/>
-    <w:lsdException w:name="HTML Definition" w:semiHidden="1" w:unhideWhenUsed="1"/>
-    <w:lsdException w:name="HTML Keyboard" w:semiHidden="1" w:unhideWhenUsed="1"/>
-    <w:lsdException w:name="HTML Preformatted" w:semiHidden="1" w:unhideWhenUsed="1"/>
-    <w:lsdException w:name="HTML Sample" w:semiHidden="1" w:unhideWhenUsed="1"/>
-    <w:lsdException w:name="HTML Typewriter" w:semiHidden="1" w:unhideWhenUsed="1"/>
-    <w:lsdException w:name="HTML Variable" w:semiHidden="1" w:unhideWhenUsed="1"/>
-    <w:lsdException w:name="Normal Table" w:semiHidden="1" w:unhideWhenUsed="1"/>
-    <w:lsdException w:name="annotation subject" w:semiHidden="1" w:unhideWhenUsed="1"/>
-    <w:lsdException w:name="No List" w:semiHidden="1" w:unhideWhenUsed="1"/>
-    <w:lsdException w:name="Outline List 1" w:semiHidden="1" w:unhideWhenUsed="1"/>
-    <w:lsdException w:name="Outline List 2" w:semiHidden="1" w:unhideWhenUsed="1"/>
-    <w:lsdException w:name="Outline List 3" w:semiHidden="1" w:unhideWhenUsed="1"/>
-    <w:lsdException w:name="Table Simple 1" w:semiHidden="1" w:unhideWhenUsed="1"/>
-    <w:lsdException w:name="Table Simple 2" w:semiHidden="1" w:unhideWhenUsed="1"/>
-    <w:lsdException w:name="Table Simple 3" w:semiHidden="1" w:unhideWhenUsed="1"/>
-    <w:lsdException w:name="Table Classic 1" w:semiHidden="1" w:unhideWhenUsed="1"/>
-    <w:lsdException w:name="Table Classic 2" w:semiHidden="1" w:unhideWhenUsed="1"/>
-    <w:lsdException w:name="Table Classic 3" w:semiHidden="1" w:unhideWhenUsed="1"/>
-    <w:lsdException w:name="Table Classic 4" w:semiHidden="1" w:unhideWhenUsed="1"/>
-    <w:lsdException w:name="Table Colorful 1" w:semiHidden="1" w:unhideWhenUsed="1"/>
-    <w:lsdException w:name="Table Colorful 2" w:semiHidden="1" w:unhideWhenUsed="1"/>
-    <w:lsdException w:name="Table Colorful 3" w:semiHidden="1" w:unhideWhenUsed="1"/>
-    <w:lsdException w:name="Table Columns 1" w:semiHidden="1" w:unhideWhenUsed="1"/>
-    <w:lsdException w:name="Table Columns 2" w:semiHidden="1" w:unhideWhenUsed="1"/>
-    <w:lsdException w:name="Table Columns 3" w:semiHidden="1" w:unhideWhenUsed="1"/>
-    <w:lsdException w:name="Table Columns 4" w:semiHidden="1" w:unhideWhenUsed="1"/>
-    <w:lsdException w:name="Table Columns 5" w:semiHidden="1" w:unhideWhenUsed="1"/>
-    <w:lsdException w:name="Table Grid 1" w:semiHidden="1" w:unhideWhenUsed="1"/>
-    <w:lsdException w:name="Table Grid 2" w:semiHidden="1" w:unhideWhenUsed="1"/>
-    <w:lsdException w:name="Table Grid 3" w:semiHidden="1" w:unhideWhenUsed="1"/>
-    <w:lsdException w:name="Table Grid 4" w:semiHidden="1" w:unhideWhenUsed="1"/>
-    <w:lsdException w:name="Table Grid 5" w:semiHidden="1" w:unhideWhenUsed="1"/>
-    <w:lsdException w:name="Table Grid 6" w:semiHidden="1" w:unhideWhenUsed="1"/>
-    <w:lsdException w:name="Table Grid 7" w:semiHidden="1" w:unhideWhenUsed="1"/>
-    <w:lsdException w:name="Table Grid 8" w:semiHidden="1" w:unhideWhenUsed="1"/>
-    <w:lsdException w:name="Table List 1" w:semiHidden="1" w:unhideWhenUsed="1"/>
-    <w:lsdException w:name="Table List 2" w:semiHidden="1" w:unhideWhenUsed="1"/>
-    <w:lsdException w:name="Table List 3" w:semiHidden="1" w:unhideWhenUsed="1"/>
-    <w:lsdException w:name="Table List 4" w:semiHidden="1" w:unhideWhenUsed="1"/>
-    <w:lsdException w:name="Table List 5" w:semiHidden="1" w:unhideWhenUsed="1"/>
-    <w:lsdException w:name="Table List 6" w:semiHidden="1" w:unhideWhenUsed="1"/>
-    <w:lsdException w:name="Table List 7" w:semiHidden="1" w:unhideWhenUsed="1"/>
-    <w:lsdException w:name="Table List 8" w:semiHidden="1" w:unhideWhenUsed="1"/>
-    <w:lsdException w:name="Table 3D effects 1" w:semiHidden="1" w:unhideWhenUsed="1"/>
-    <w:lsdException w:name="Table 3D effects 2" w:semiHidden="1" w:unhideWhenUsed="1"/>
-    <w:lsdException w:name="Table 3D effects 3" w:semiHidden="1" w:unhideWhenUsed="1"/>
-    <w:lsdException w:name="Table Contemporary" w:semiHidden="1" w:unhideWhenUsed="1"/>
-    <w:lsdException w:name="Table Elegant" w:semiHidden="1" w:unhideWhenUsed="1"/>
-    <w:lsdException w:name="Table Professional" w:semiHidden="1" w:unhideWhenUsed="1"/>
-    <w:lsdException w:name="Table Subtle 1" w:semiHidden="1" w:unhideWhenUsed="1"/>
-    <w:lsdException w:name="Table Subtle 2" w:semiHidden="1" w:unhideWhenUsed="1"/>
-    <w:lsdException w:name="Table Web 1" w:semiHidden="1" w:unhideWhenUsed="1"/>
-    <w:lsdException w:name="Table Web 2" w:semiHidden="1" w:unhideWhenUsed="1"/>
-    <w:lsdException w:name="Table Web 3" w:semiHidden="1" w:unhideWhenUsed="1"/>
-    <w:lsdException w:name="Balloon Text" w:semiHidden="1" w:unhideWhenUsed="1"/>
-    <w:lsdException w:name="Table Grid" w:uiPriority="39"/>
-    <w:lsdException w:name="Table Theme" w:semiHidden="1" w:unhideWhenUsed="1"/>
-    <w:lsdException w:name="Placeholder Text" w:semiHidden="1"/>
-    <w:lsdException w:name="No Spacing" w:uiPriority="1" w:qFormat="1"/>
-    <w:lsdException w:name="Light Shading" w:uiPriority="60"/>
-    <w:lsdException w:name="Light List" w:uiPriority="61"/>
-    <w:lsdException w:name="Light Grid" w:uiPriority="62"/>
-    <w:lsdException w:name="Medium Shading 1" w:uiPriority="63"/>
-    <w:lsdException w:name="Medium Shading 2" w:uiPriority="64"/>
-    <w:lsdException w:name="Medium List 1" w:uiPriority="65"/>
-    <w:lsdException w:name="Medium List 2" w:uiPriority="66"/>
-    <w:lsdException w:name="Medium Grid 1" w:uiPriority="67"/>
-    <w:lsdException w:name="Medium Grid 2" w:uiPriority="68"/>
-    <w:lsdException w:name="Medium Grid 3" w:uiPriority="69"/>
-    <w:lsdException w:name="Dark List" w:uiPriority="70"/>
-    <w:lsdException w:name="Colorful Shading" w:uiPriority="71"/>
-    <w:lsdException w:name="Colorful List" w:uiPriority="72"/>
-    <w:lsdException w:name="Colorful Grid" w:uiPriority="73"/>
-    <w:lsdException w:name="Light Shading Accent 1" w:uiPriority="60"/>
-    <w:lsdException w:name="Light List Accent 1" w:uiPriority="61"/>
-    <w:lsdException w:name="Light Grid Accent 1" w:uiPriority="62"/>
-    <w:lsdException w:name="Medium Shading 1 Accent 1" w:uiPriority="63"/>
-    <w:lsdException w:name="Medium Shading 2 Accent 1" w:uiPriority="64"/>
-    <w:lsdException w:name="Medium List 1 Accent 1" w:uiPriority="65"/>
-    <w:lsdException w:name="Revision" w:semiHidden="1"/>
-    <w:lsdException w:name="List Paragraph" w:uiPriority="34" w:qFormat="1"/>
-    <w:lsdException w:name="Quote" w:uiPriority="29" w:qFormat="1"/>
-    <w:lsdException w:name="Intense Quote" w:uiPriority="30" w:qFormat="1"/>
-    <w:lsdException w:name="Medium List 2 Accent 1" w:uiPriority="66"/>
-    <w:lsdException w:name="Medium Grid 1 Accent 1" w:uiPriority="67"/>
-    <w:lsdException w:name="Medium Grid 2 Accent 1" w:uiPriority="68"/>
-    <w:lsdException w:name="Medium Grid 3 Accent 1" w:uiPriority="69"/>
-    <w:lsdException w:name="Dark List Accent 1" w:uiPriority="70"/>
-    <w:lsdException w:name="Colorful Shading Accent 1" w:uiPriority="71"/>
-    <w:lsdException w:name="Colorful List Accent 1" w:uiPriority="72"/>
-    <w:lsdException w:name="Colorful Grid Accent 1" w:uiPriority="73"/>
-    <w:lsdException w:name="Light Shading Accent 2" w:uiPriority="60"/>
-    <w:lsdException w:name="Light List Accent 2" w:uiPriority="61"/>
-    <w:lsdException w:name="Light Grid Accent 2" w:uiPriority="62"/>
-    <w:lsdException w:name="Medium Shading 1 Accent 2" w:uiPriority="63"/>
-    <w:lsdException w:name="Medium Shading 2 Accent 2" w:uiPriority="64"/>
-    <w:lsdException w:name="Medium List 1 Accent 2" w:uiPriority="65"/>
-    <w:lsdException w:name="Medium List 2 Accent 2" w:uiPriority="66"/>
-    <w:lsdException w:name="Medium Grid 1 Accent 2" w:uiPriority="67"/>
-    <w:lsdException w:name="Medium Grid 2 Accent 2" w:uiPriority="68"/>
-    <w:lsdException w:name="Medium Grid 3 Accent 2" w:uiPriority="69"/>
-    <w:lsdException w:name="Dark List Accent 2" w:uiPriority="70"/>
-    <w:lsdException w:name="Colorful Shading Accent 2" w:uiPriority="71"/>
-    <w:lsdException w:name="Colorful List Accent 2" w:uiPriority="72"/>
-    <w:lsdException w:name="Colorful Grid Accent 2" w:uiPriority="73"/>
-    <w:lsdException w:name="Light Shading Accent 3" w:uiPriority="60"/>
-    <w:lsdException w:name="Light List Accent 3" w:uiPriority="61"/>
-    <w:lsdException w:name="Light Grid Accent 3" w:uiPriority="62"/>
-    <w:lsdException w:name="Medium Shading 1 Accent 3" w:uiPriority="63"/>
-    <w:lsdException w:name="Medium Shading 2 Accent 3" w:uiPriority="64"/>
-    <w:lsdException w:name="Medium List 1 Accent 3" w:uiPriority="65"/>
-    <w:lsdException w:name="Medium List 2 Accent 3" w:uiPriority="66"/>
-    <w:lsdException w:name="Medium Grid 1 Accent 3" w:uiPriority="67"/>
-    <w:lsdException w:name="Medium Grid 2 Accent 3" w:uiPriority="68"/>
-    <w:lsdException w:name="Medium Grid 3 Accent 3" w:uiPriority="69"/>
-    <w:lsdException w:name="Dark List Accent 3" w:uiPriority="70"/>
-    <w:lsdException w:name="Colorful Shading Accent 3" w:uiPriority="71"/>
-    <w:lsdException w:name="Colorful List Accent 3" w:uiPriority="72"/>
-    <w:lsdException w:name="Colorful Grid Accent 3" w:uiPriority="73"/>
-    <w:lsdException w:name="Light Shading Accent 4" w:uiPriority="60"/>
-    <w:lsdException w:name="Light List Accent 4" w:uiPriority="61"/>
-    <w:lsdException w:name="Light Grid Accent 4" w:uiPriority="62"/>
-    <w:lsdException w:name="Medium Shading 1 Accent 4" w:uiPriority="63"/>
-    <w:lsdException w:name="Medium Shading 2 Accent 4" w:uiPriority="64"/>
-    <w:lsdException w:name="Medium List 1 Accent 4" w:uiPriority="65"/>
-    <w:lsdException w:name="Medium List 2 Accent 4" w:uiPriority="66"/>
-    <w:lsdException w:name="Medium Grid 1 Accent 4" w:uiPriority="67"/>
-    <w:lsdException w:name="Medium Grid 2 Accent 4" w:uiPriority="68"/>
-    <w:lsdException w:name="Medium Grid 3 Accent 4" w:uiPriority="69"/>
-    <w:lsdException w:name="Dark List Accent 4" w:uiPriority="70"/>
-    <w:lsdException w:name="Colorful Shading Accent 4" w:uiPriority="71"/>
-    <w:lsdException w:name="Colorful List Accent 4" w:uiPriority="72"/>
-    <w:lsdException w:name="Colorful Grid Accent 4" w:uiPriority="73"/>
-    <w:lsdException w:name="Light Shading Accent 5" w:uiPriority="60"/>
-    <w:lsdException w:name="Light List Accent 5" w:uiPriority="61"/>
-    <w:lsdException w:name="Light Grid Accent 5" w:uiPriority="62"/>
-    <w:lsdException w:name="Medium Shading 1 Accent 5" w:uiPriority="63"/>
-    <w:lsdException w:name="Medium Shading 2 Accent 5" w:uiPriority="64"/>
-    <w:lsdException w:name="Medium List 1 Accent 5" w:uiPriority="65"/>
-    <w:lsdException w:name="Medium List 2 Accent 5" w:uiPriority="66"/>
-    <w:lsdException w:name="Medium Grid 1 Accent 5" w:uiPriority="67"/>
-    <w:lsdException w:name="Medium Grid 2 Accent 5" w:uiPriority="68"/>
-    <w:lsdException w:name="Medium Grid 3 Accent 5" w:uiPriority="69"/>
-    <w:lsdException w:name="Dark List Accent 5" w:uiPriority="70"/>
-    <w:lsdException w:name="Colorful Shading Accent 5" w:uiPriority="71"/>
-    <w:lsdException w:name="Colorful List Accent 5" w:uiPriority="72"/>
-    <w:lsdException w:name="Colorful Grid Accent 5" w:uiPriority="73"/>
-    <w:lsdException w:name="Light Shading Accent 6" w:uiPriority="60"/>
-    <w:lsdException w:name="Light List Accent 6" w:uiPriority="61"/>
-    <w:lsdException w:name="Light Grid Accent 6" w:uiPriority="62"/>
-    <w:lsdException w:name="Medium Shading 1 Accent 6" w:uiPriority="63"/>
-    <w:lsdException w:name="Medium Shading 2 Accent 6" w:uiPriority="64"/>
-    <w:lsdException w:name="Medium List 1 Accent 6" w:uiPriority="65"/>
-    <w:lsdException w:name="Medium List 2 Accent 6" w:uiPriority="66"/>
-    <w:lsdException w:name="Medium Grid 1 Accent 6" w:uiPriority="67"/>
-    <w:lsdException w:name="Medium Grid 2 Accent 6" w:uiPriority="68"/>
-    <w:lsdException w:name="Medium Grid 3 Accent 6" w:uiPriority="69"/>
-    <w:lsdException w:name="Dark List Accent 6" w:uiPriority="70"/>
-    <w:lsdException w:name="Colorful Shading Accent 6" w:uiPriority="71"/>
-    <w:lsdException w:name="Colorful List Accent 6" w:uiPriority="72"/>
-    <w:lsdException w:name="Colorful Grid Accent 6" w:uiPriority="73"/>
-    <w:lsdException w:name="Subtle Emphasis" w:uiPriority="19" w:qFormat="1"/>
-    <w:lsdException w:name="Intense Emphasis" w:uiPriority="21" w:qFormat="1"/>
-    <w:lsdException w:name="Subtle Reference" w:uiPriority="31" w:qFormat="1"/>
-    <w:lsdException w:name="Intense Reference" w:uiPriority="32" w:qFormat="1"/>
-    <w:lsdException w:name="Book Title" w:uiPriority="33" w:qFormat="1"/>
-    <w:lsdException w:name="Bibliography" w:semiHidden="1" w:uiPriority="37" w:unhideWhenUsed="1"/>
-    <w:lsdException w:name="TOC Heading" w:semiHidden="1" w:uiPriority="39" w:unhideWhenUsed="1" w:qFormat="1"/>
-    <w:lsdException w:name="Grid Table Light" w:semiHidden="1" w:unhideWhenUsed="1"/>
-    <w:lsdException w:name="Grid Table 1 Light" w:semiHidden="1" w:unhideWhenUsed="1"/>
-    <w:lsdException w:name="Grid Table 2" w:semiHidden="1" w:unhideWhenUsed="1"/>
-    <w:lsdException w:name="Grid Table 3" w:semiHidden="1" w:unhideWhenUsed="1"/>
-    <w:lsdException w:name="Grid Table 4" w:uiPriority="49"/>
-    <w:lsdException w:name="Grid Table 5 Dark" w:uiPriority="50"/>
-    <w:lsdException w:name="Grid Table 6 Colorful" w:uiPriority="51"/>
-    <w:lsdException w:name="Grid Table 7 Colorful" w:uiPriority="52"/>
-    <w:lsdException w:name="Grid Table 1 Light Accent 1" w:uiPriority="46"/>
-    <w:lsdException w:name="Grid Table 2 Accent 1" w:uiPriority="47"/>
-    <w:lsdException w:name="Grid Table 3 Accent 1" w:uiPriority="48"/>
-    <w:lsdException w:name="Grid Table 4 Accent 1" w:uiPriority="49"/>
-    <w:lsdException w:name="Grid Table 5 Dark Accent 1" w:uiPriority="50"/>
-    <w:lsdException w:name="Grid Table 6 Colorful Accent 1" w:uiPriority="51"/>
-    <w:lsdException w:name="Grid Table 7 Colorful Accent 1" w:uiPriority="52"/>
-    <w:lsdException w:name="Grid Table 1 Light Accent 2" w:uiPriority="46"/>
-    <w:lsdException w:name="Grid Table 2 Accent 2" w:uiPriority="47"/>
-    <w:lsdException w:name="Grid Table 3 Accent 2" w:uiPriority="48"/>
-    <w:lsdException w:name="Grid Table 4 Accent 2" w:uiPriority="49"/>
-    <w:lsdException w:name="Grid Table 5 Dark Accent 2" w:uiPriority="50"/>
-    <w:lsdException w:name="Grid Table 6 Colorful Accent 2" w:uiPriority="51"/>
-    <w:lsdException w:name="Grid Table 7 Colorful Accent 2" w:uiPriority="52"/>
-    <w:lsdException w:name="Grid Table 1 Light Accent 3" w:uiPriority="46"/>
-    <w:lsdException w:name="Grid Table 2 Accent 3" w:uiPriority="47"/>
-    <w:lsdException w:name="Grid Table 3 Accent 3" w:uiPriority="48"/>
-    <w:lsdException w:name="Grid Table 4 Accent 3" w:uiPriority="49"/>
-    <w:lsdException w:name="Grid Table 5 Dark Accent 3" w:uiPriority="50"/>
-    <w:lsdException w:name="Grid Table 6 Colorful Accent 3" w:uiPriority="51"/>
-    <w:lsdException w:name="Grid Table 7 Colorful Accent 3" w:uiPriority="52"/>
-    <w:lsdException w:name="Grid Table 1 Light Accent 4" w:uiPriority="46"/>
-    <w:lsdException w:name="Grid Table 2 Accent 4" w:uiPriority="47"/>
-    <w:lsdException w:name="Grid Table 3 Accent 4" w:uiPriority="48"/>
-    <w:lsdException w:name="Grid Table 4 Accent 4" w:uiPriority="49"/>
-    <w:lsdException w:name="Grid Table 5 Dark Accent 4" w:uiPriority="50"/>
-    <w:lsdException w:name="Grid Table 6 Colorful Accent 4" w:uiPriority="51"/>
-    <w:lsdException w:name="Grid Table 7 Colorful Accent 4" w:uiPriority="52"/>
-    <w:lsdException w:name="Grid Table 1 Light Accent 5" w:uiPriority="46"/>
-    <w:lsdException w:name="Grid Table 2 Accent 5" w:uiPriority="47"/>
-    <w:lsdException w:name="Grid Table 3 Accent 5" w:uiPriority="48"/>
-    <w:lsdException w:name="Grid Table 4 Accent 5" w:uiPriority="49"/>
-    <w:lsdException w:name="Grid Table 5 Dark Accent 5" w:uiPriority="50"/>
-    <w:lsdException w:name="Grid Table 6 Colorful Accent 5" w:uiPriority="51"/>
-    <w:lsdException w:name="Grid Table 7 Colorful Accent 5" w:uiPriority="52"/>
-    <w:lsdException w:name="Grid Table 1 Light Accent 6" w:uiPriority="46"/>
-    <w:lsdException w:name="Grid Table 2 Accent 6" w:uiPriority="47"/>
-    <w:lsdException w:name="Grid Table 3 Accent 6" w:uiPriority="48"/>
-    <w:lsdException w:name="Grid Table 4 Accent 6" w:uiPriority="49"/>
-    <w:lsdException w:name="Grid Table 5 Dark Accent 6" w:uiPriority="50"/>
-    <w:lsdException w:name="Grid Table 6 Colorful Accent 6" w:uiPriority="51"/>
-    <w:lsdException w:name="Grid Table 7 Colorful Accent 6" w:uiPriority="52"/>
-    <w:lsdException w:name="List Table 1 Light" w:uiPriority="46"/>
-    <w:lsdException w:name="List Table 2" w:uiPriority="47"/>
-    <w:lsdException w:name="List Table 3" w:uiPriority="48"/>
-    <w:lsdException w:name="List Table 4" w:uiPriority="49"/>
-    <w:lsdException w:name="List Table 5 Dark" w:uiPriority="50"/>
-    <w:lsdException w:name="List Table 6 Colorful" w:uiPriority="51"/>
-    <w:lsdException w:name="List Table 7 Colorful" w:uiPriority="52"/>
-    <w:lsdException w:name="List Table 1 Light Accent 1" w:uiPriority="46"/>
-    <w:lsdException w:name="List Table 2 Accent 1" w:uiPriority="47"/>
-    <w:lsdException w:name="List Table 3 Accent 1" w:uiPriority="48"/>
-    <w:lsdException w:name="List Table 4 Accent 1" w:uiPriority="49"/>
-    <w:lsdException w:name="List Table 5 Dark Accent 1" w:uiPriority="50"/>
-    <w:lsdException w:name="List Table 6 Colorful Accent 1" w:uiPriority="51"/>
-    <w:lsdException w:name="List Table 7 Colorful Accent 1" w:uiPriority="52"/>
-    <w:lsdException w:name="List Table 1 Light Accent 2" w:uiPriority="46"/>
-    <w:lsdException w:name="List Table 2 Accent 2" w:uiPriority="47"/>
-    <w:lsdException w:name="List Table 3 Accent 2" w:uiPriority="48"/>
-    <w:lsdException w:name="List Table 4 Accent 2" w:uiPriority="49"/>
-    <w:lsdException w:name="List Table 5 Dark Accent 2" w:uiPriority="50"/>
-    <w:lsdException w:name="List Table 6 Colorful Accent 2" w:uiPriority="51"/>
-    <w:lsdException w:name="List Table 7 Colorful Accent 2" w:uiPriority="52"/>
-    <w:lsdException w:name="List Table 1 Light Accent 3" w:uiPriority="46"/>
-    <w:lsdException w:name="List Table 2 Accent 3" w:uiPriority="47"/>
-    <w:lsdException w:name="List Table 3 Accent 3" w:uiPriority="48"/>
-    <w:lsdException w:name="List Table 4 Accent 3" w:uiPriority="49"/>
-    <w:lsdException w:name="List Table 5 Dark Accent 3" w:uiPriority="50"/>
-    <w:lsdException w:name="List Table 6 Colorful Accent 3" w:uiPriority="51"/>
-    <w:lsdException w:name="List Table 7 Colorful Accent 3" w:uiPriority="52"/>
-    <w:lsdException w:name="List Table 1 Light Accent 4" w:uiPriority="46"/>
-    <w:lsdException w:name="List Table 2 Accent 4" w:uiPriority="47"/>
-    <w:lsdException w:name="List Table 3 Accent 4" w:uiPriority="48"/>
-    <w:lsdException w:name="List Table 4 Accent 4" w:uiPriority="49"/>
-    <w:lsdException w:name="List Table 5 Dark Accent 4" w:uiPriority="50"/>
-    <w:lsdException w:name="List Table 6 Colorful Accent 4" w:uiPriority="51"/>
-    <w:lsdException w:name="List Table 7 Colorful Accent 4" w:uiPriority="52"/>
-    <w:lsdException w:name="List Table 1 Light Accent 5" w:uiPriority="46"/>
-    <w:lsdException w:name="List Table 2 Accent 5" w:uiPriority="47"/>
-    <w:lsdException w:name="List Table 3 Accent 5" w:uiPriority="48"/>
-    <w:lsdException w:name="List Table 4 Accent 5" w:uiPriority="49"/>
-    <w:lsdException w:name="List Table 5 Dark Accent 5" w:uiPriority="50"/>
-    <w:lsdException w:name="List Table 6 Colorful Accent 5" w:uiPriority="51"/>
-    <w:lsdException w:name="List Table 7 Colorful Accent 5" w:uiPriority="52"/>
-    <w:lsdException w:name="List Table 1 Light Accent 6" w:uiPriority="46"/>
-    <w:lsdException w:name="List Table 2 Accent 6" w:uiPriority="47"/>
-    <w:lsdException w:name="List Table 3 Accent 6" w:uiPriority="48"/>
-    <w:lsdException w:name="List Table 4 Accent 6" w:uiPriority="49"/>
-    <w:lsdException w:name="List Table 5 Dark Accent 6" w:uiPriority="50"/>
-    <w:lsdException w:name="List Table 6 Colorful Accent 6" w:uiPriority="51"/>
-    <w:lsdException w:name="List Table 7 Colorful Accent 6" w:uiPriority="52"/>
-    <w:lsdException w:name="Mention" w:semiHidden="1" w:unhideWhenUsed="1"/>
-    <w:lsdException w:name="Smart Hyperlink" w:semiHidden="1" w:unhideWhenUsed="1"/>
-    <w:lsdException w:name="Hashtag" w:semiHidden="1" w:unhideWhenUsed="1"/>
-    <w:lsdException w:name="Unresolved Mention" w:semiHidden="1" w:unhideWhenUsed="1"/>
+  <w:latentStyles w:defLockedState="0" w:defUIPriority="99" w:defSemiHidden="1" w:defUnhideWhenUsed="1" w:defQFormat="0" w:count="276">
+    <w:lsdException w:name="Normal" w:semiHidden="0" w:uiPriority="0" w:unhideWhenUsed="0" w:qFormat="1"/>
+    <w:lsdException w:name="heading 1" w:semiHidden="0" w:uiPriority="9" w:unhideWhenUsed="0" w:qFormat="1"/>
+    <w:lsdException w:name="heading 2" w:uiPriority="9" w:qFormat="1"/>
+    <w:lsdException w:name="heading 3" w:uiPriority="9" w:qFormat="1"/>
+    <w:lsdException w:name="heading 4" w:uiPriority="9" w:qFormat="1"/>
+    <w:lsdException w:name="heading 5" w:uiPriority="9" w:qFormat="1"/>
+    <w:lsdException w:name="heading 6" w:uiPriority="9" w:qFormat="1"/>
+    <w:lsdException w:name="heading 7" w:uiPriority="9" w:qFormat="1"/>
+    <w:lsdException w:name="heading 8" w:uiPriority="9" w:qFormat="1"/>
+    <w:lsdException w:name="heading 9" w:uiPriority="9" w:qFormat="1"/>
+    <w:lsdException w:name="toc 1" w:uiPriority="39"/>
+    <w:lsdException w:name="toc 2" w:uiPriority="39"/>
+    <w:lsdException w:name="toc 3" w:uiPriority="39"/>
+    <w:lsdException w:name="toc 4" w:uiPriority="39"/>
+    <w:lsdException w:name="toc 5" w:uiPriority="39"/>
+    <w:lsdException w:name="toc 6" w:uiPriority="39"/>
+    <w:lsdException w:name="toc 7" w:uiPriority="39"/>
+    <w:lsdException w:name="toc 8" w:uiPriority="39"/>
+    <w:lsdException w:name="toc 9" w:uiPriority="39"/>
+    <w:lsdException w:name="caption" w:uiPriority="35" w:qFormat="1"/>
+    <w:lsdException w:name="Title" w:semiHidden="0" w:uiPriority="10" w:unhideWhenUsed="0" w:qFormat="1"/>
+    <w:lsdException w:name="Default Paragraph Font" w:uiPriority="1"/>
+    <w:lsdException w:name="Subtitle" w:semiHidden="0" w:uiPriority="11" w:unhideWhenUsed="0" w:qFormat="1"/>
+    <w:lsdException w:name="Strong" w:semiHidden="0" w:uiPriority="22" w:unhideWhenUsed="0" w:qFormat="1"/>
+    <w:lsdException w:name="Emphasis" w:semiHidden="0" w:uiPriority="20" w:unhideWhenUsed="0" w:qFormat="1"/>
+    <w:lsdException w:name="Table Grid" w:semiHidden="0" w:uiPriority="39" w:unhideWhenUsed="0"/>
+    <w:lsdException w:name="Note Level 1" w:semiHidden="0" w:unhideWhenUsed="0"/>
+    <w:lsdException w:name="Note Level 2" w:semiHidden="0" w:unhideWhenUsed="0"/>
+    <w:lsdException w:name="Note Level 3" w:semiHidden="0" w:unhideWhenUsed="0"/>
+    <w:lsdException w:name="Note Level 4" w:semiHidden="0" w:unhideWhenUsed="0"/>
+    <w:lsdException w:name="Note Level 5" w:semiHidden="0" w:unhideWhenUsed="0"/>
+    <w:lsdException w:name="Note Level 6" w:semiHidden="0" w:unhideWhenUsed="0"/>
+    <w:lsdException w:name="Note Level 7" w:semiHidden="0" w:unhideWhenUsed="0"/>
+    <w:lsdException w:name="Note Level 8" w:semiHidden="0" w:unhideWhenUsed="0"/>
+    <w:lsdException w:name="Note Level 9" w:semiHidden="0" w:unhideWhenUsed="0"/>
+    <w:lsdException w:name="Placeholder Text" w:unhideWhenUsed="0"/>
+    <w:lsdException w:name="No Spacing" w:semiHidden="0" w:uiPriority="1" w:unhideWhenUsed="0" w:qFormat="1"/>
+    <w:lsdException w:name="Light Shading" w:semiHidden="0" w:uiPriority="60" w:unhideWhenUsed="0"/>
+    <w:lsdException w:name="Light List" w:semiHidden="0" w:uiPriority="61" w:unhideWhenUsed="0"/>
+    <w:lsdException w:name="Light Grid" w:semiHidden="0" w:uiPriority="62" w:unhideWhenUsed="0"/>
+    <w:lsdException w:name="Medium Shading 1" w:semiHidden="0" w:uiPriority="63" w:unhideWhenUsed="0"/>
+    <w:lsdException w:name="Medium Shading 2" w:semiHidden="0" w:uiPriority="64" w:unhideWhenUsed="0"/>
+    <w:lsdException w:name="Medium List 1" w:semiHidden="0" w:uiPriority="65" w:unhideWhenUsed="0"/>
+    <w:lsdException w:name="Medium List 2" w:semiHidden="0" w:uiPriority="66" w:unhideWhenUsed="0"/>
+    <w:lsdException w:name="Medium Grid 1" w:semiHidden="0" w:uiPriority="67" w:unhideWhenUsed="0"/>
+    <w:lsdException w:name="Medium Grid 2" w:semiHidden="0" w:uiPriority="68" w:unhideWhenUsed="0"/>
+    <w:lsdException w:name="Medium Grid 3" w:semiHidden="0" w:uiPriority="69" w:unhideWhenUsed="0"/>
+    <w:lsdException w:name="Dark List" w:semiHidden="0" w:uiPriority="70" w:unhideWhenUsed="0"/>
+    <w:lsdException w:name="Colorful Shading" w:semiHidden="0" w:uiPriority="71" w:unhideWhenUsed="0"/>
+    <w:lsdException w:name="Colorful List" w:semiHidden="0" w:uiPriority="72" w:unhideWhenUsed="0"/>
+    <w:lsdException w:name="Colorful Grid" w:semiHidden="0" w:uiPriority="73" w:unhideWhenUsed="0"/>
+    <w:lsdException w:name="Light Shading Accent 1" w:semiHidden="0" w:uiPriority="60" w:unhideWhenUsed="0"/>
+    <w:lsdException w:name="Light List Accent 1" w:semiHidden="0" w:uiPriority="61" w:unhideWhenUsed="0"/>
+    <w:lsdException w:name="Light Grid Accent 1" w:semiHidden="0" w:uiPriority="62" w:unhideWhenUsed="0"/>
+    <w:lsdException w:name="Medium Shading 1 Accent 1" w:semiHidden="0" w:uiPriority="63" w:unhideWhenUsed="0"/>
+    <w:lsdException w:name="Medium Shading 2 Accent 1" w:semiHidden="0" w:uiPriority="64" w:unhideWhenUsed="0"/>
+    <w:lsdException w:name="Medium List 1 Accent 1" w:semiHidden="0" w:uiPriority="65" w:unhideWhenUsed="0"/>
+    <w:lsdException w:name="Revision" w:unhideWhenUsed="0"/>
+    <w:lsdException w:name="List Paragraph" w:semiHidden="0" w:uiPriority="34" w:unhideWhenUsed="0" w:qFormat="1"/>
+    <w:lsdException w:name="Quote" w:semiHidden="0" w:uiPriority="29" w:unhideWhenUsed="0" w:qFormat="1"/>
+    <w:lsdException w:name="Intense Quote" w:semiHidden="0" w:uiPriority="30" w:unhideWhenUsed="0" w:qFormat="1"/>
+    <w:lsdException w:name="Medium List 2 Accent 1" w:semiHidden="0" w:uiPriority="66" w:unhideWhenUsed="0"/>
+    <w:lsdException w:name="Medium Grid 1 Accent 1" w:semiHidden="0" w:uiPriority="67" w:unhideWhenUsed="0"/>
+    <w:lsdException w:name="Medium Grid 2 Accent 1" w:semiHidden="0" w:uiPriority="68" w:unhideWhenUsed="0"/>
+    <w:lsdException w:name="Medium Grid 3 Accent 1" w:semiHidden="0" w:uiPriority="69" w:unhideWhenUsed="0"/>
+    <w:lsdException w:name="Dark List Accent 1" w:semiHidden="0" w:uiPriority="70" w:unhideWhenUsed="0"/>
+    <w:lsdException w:name="Colorful Shading Accent 1" w:semiHidden="0" w:uiPriority="71" w:unhideWhenUsed="0"/>
+    <w:lsdException w:name="Colorful List Accent 1" w:semiHidden="0" w:uiPriority="72" w:unhideWhenUsed="0"/>
+    <w:lsdException w:name="Colorful Grid Accent 1" w:semiHidden="0" w:uiPriority="73" w:unhideWhenUsed="0"/>
+    <w:lsdException w:name="Light Shading Accent 2" w:semiHidden="0" w:uiPriority="60" w:unhideWhenUsed="0"/>
+    <w:lsdException w:name="Light List Accent 2" w:semiHidden="0" w:uiPriority="61" w:unhideWhenUsed="0"/>
+    <w:lsdException w:name="Light Grid Accent 2" w:semiHidden="0" w:uiPriority="62" w:unhideWhenUsed="0"/>
+    <w:lsdException w:name="Medium Shading 1 Accent 2" w:semiHidden="0" w:uiPriority="63" w:unhideWhenUsed="0"/>
+    <w:lsdException w:name="Medium Shading 2 Accent 2" w:semiHidden="0" w:uiPriority="64" w:unhideWhenUsed="0"/>
+    <w:lsdException w:name="Medium List 1 Accent 2" w:semiHidden="0" w:uiPriority="65" w:unhideWhenUsed="0"/>
+    <w:lsdException w:name="Medium List 2 Accent 2" w:semiHidden="0" w:uiPriority="66" w:unhideWhenUsed="0"/>
+    <w:lsdException w:name="Medium Grid 1 Accent 2" w:semiHidden="0" w:uiPriority="67" w:unhideWhenUsed="0"/>
+    <w:lsdException w:name="Medium Grid 2 Accent 2" w:semiHidden="0" w:uiPriority="68" w:unhideWhenUsed="0"/>
+    <w:lsdException w:name="Medium Grid 3 Accent 2" w:semiHidden="0" w:uiPriority="69" w:unhideWhenUsed="0"/>
+    <w:lsdException w:name="Dark List Accent 2" w:semiHidden="0" w:uiPriority="70" w:unhideWhenUsed="0"/>
+    <w:lsdException w:name="Colorful Shading Accent 2" w:semiHidden="0" w:uiPriority="71" w:unhideWhenUsed="0"/>
+    <w:lsdException w:name="Colorful List Accent 2" w:semiHidden="0" w:uiPriority="72" w:unhideWhenUsed="0"/>
+    <w:lsdException w:name="Colorful Grid Accent 2" w:semiHidden="0" w:uiPriority="73" w:unhideWhenUsed="0"/>
+    <w:lsdException w:name="Light Shading Accent 3" w:semiHidden="0" w:uiPriority="60" w:unhideWhenUsed="0"/>
+    <w:lsdException w:name="Light List Accent 3" w:semiHidden="0" w:uiPriority="61" w:unhideWhenUsed="0"/>
+    <w:lsdException w:name="Light Grid Accent 3" w:semiHidden="0" w:uiPriority="62" w:unhideWhenUsed="0"/>
+    <w:lsdException w:name="Medium Shading 1 Accent 3" w:semiHidden="0" w:uiPriority="63" w:unhideWhenUsed="0"/>
+    <w:lsdException w:name="Medium Shading 2 Accent 3" w:semiHidden="0" w:uiPriority="64" w:unhideWhenUsed="0"/>
+    <w:lsdException w:name="Medium List 1 Accent 3" w:semiHidden="0" w:uiPriority="65" w:unhideWhenUsed="0"/>
+    <w:lsdException w:name="Medium List 2 Accent 3" w:semiHidden="0" w:uiPriority="66" w:unhideWhenUsed="0"/>
+    <w:lsdException w:name="Medium Grid 1 Accent 3" w:semiHidden="0" w:uiPriority="67" w:unhideWhenUsed="0"/>
+    <w:lsdException w:name="Medium Grid 2 Accent 3" w:semiHidden="0" w:uiPriority="68" w:unhideWhenUsed="0"/>
+    <w:lsdException w:name="Medium Grid 3 Accent 3" w:semiHidden="0" w:uiPriority="69" w:unhideWhenUsed="0"/>
+    <w:lsdException w:name="Dark List Accent 3" w:semiHidden="0" w:uiPriority="70" w:unhideWhenUsed="0"/>
+    <w:lsdException w:name="Colorful Shading Accent 3" w:semiHidden="0" w:uiPriority="71" w:unhideWhenUsed="0"/>
+    <w:lsdException w:name="Colorful List Accent 3" w:semiHidden="0" w:uiPriority="72" w:unhideWhenUsed="0"/>
+    <w:lsdException w:name="Colorful Grid Accent 3" w:semiHidden="0" w:uiPriority="73" w:unhideWhenUsed="0"/>
+    <w:lsdException w:name="Light Shading Accent 4" w:semiHidden="0" w:uiPriority="60" w:unhideWhenUsed="0"/>
+    <w:lsdException w:name="Light List Accent 4" w:semiHidden="0" w:uiPriority="61" w:unhideWhenUsed="0"/>
+    <w:lsdException w:name="Light Grid Accent 4" w:semiHidden="0" w:uiPriority="62" w:unhideWhenUsed="0"/>
+    <w:lsdException w:name="Medium Shading 1 Accent 4" w:semiHidden="0" w:uiPriority="63" w:unhideWhenUsed="0"/>
+    <w:lsdException w:name="Medium Shading 2 Accent 4" w:semiHidden="0" w:uiPriority="64" w:unhideWhenUsed="0"/>
+    <w:lsdException w:name="Medium List 1 Accent 4" w:semiHidden="0" w:uiPriority="65" w:unhideWhenUsed="0"/>
+    <w:lsdException w:name="Medium List 2 Accent 4" w:semiHidden="0" w:uiPriority="66" w:unhideWhenUsed="0"/>
+    <w:lsdException w:name="Medium Grid 1 Accent 4" w:semiHidden="0" w:uiPriority="67" w:unhideWhenUsed="0"/>
+    <w:lsdException w:name="Medium Grid 2 Accent 4" w:semiHidden="0" w:uiPriority="68" w:unhideWhenUsed="0"/>
+    <w:lsdException w:name="Medium Grid 3 Accent 4" w:semiHidden="0" w:uiPriority="69" w:unhideWhenUsed="0"/>
+    <w:lsdException w:name="Dark List Accent 4" w:semiHidden="0" w:uiPriority="70" w:unhideWhenUsed="0"/>
+    <w:lsdException w:name="Colorful Shading Accent 4" w:semiHidden="0" w:uiPriority="71" w:unhideWhenUsed="0"/>
+    <w:lsdException w:name="Colorful List Accent 4" w:semiHidden="0" w:uiPriority="72" w:unhideWhenUsed="0"/>
+    <w:lsdException w:name="Colorful Grid Accent 4" w:semiHidden="0" w:uiPriority="73" w:unhideWhenUsed="0"/>
+    <w:lsdException w:name="Light Shading Accent 5" w:semiHidden="0" w:uiPriority="60" w:unhideWhenUsed="0"/>
+    <w:lsdException w:name="Light List Accent 5" w:semiHidden="0" w:uiPriority="61" w:unhideWhenUsed="0"/>
+    <w:lsdException w:name="Light Grid Accent 5" w:semiHidden="0" w:uiPriority="62" w:unhideWhenUsed="0"/>
+    <w:lsdException w:name="Medium Shading 1 Accent 5" w:semiHidden="0" w:uiPriority="63" w:unhideWhenUsed="0"/>
+    <w:lsdException w:name="Medium Shading 2 Accent 5" w:semiHidden="0" w:uiPriority="64" w:unhideWhenUsed="0"/>
+    <w:lsdException w:name="Medium List 1 Accent 5" w:semiHidden="0" w:uiPriority="65" w:unhideWhenUsed="0"/>
+    <w:lsdException w:name="Medium List 2 Accent 5" w:semiHidden="0" w:uiPriority="66" w:unhideWhenUsed="0"/>
+    <w:lsdException w:name="Medium Grid 1 Accent 5" w:semiHidden="0" w:uiPriority="67" w:unhideWhenUsed="0"/>
+    <w:lsdException w:name="Medium Grid 2 Accent 5" w:semiHidden="0" w:uiPriority="68" w:unhideWhenUsed="0"/>
+    <w:lsdException w:name="Medium Grid 3 Accent 5" w:semiHidden="0" w:uiPriority="69" w:unhideWhenUsed="0"/>
+    <w:lsdException w:name="Dark List Accent 5" w:semiHidden="0" w:uiPriority="70" w:unhideWhenUsed="0"/>
+    <w:lsdException w:name="Colorful Shading Accent 5" w:semiHidden="0" w:uiPriority="71" w:unhideWhenUsed="0"/>
+    <w:lsdException w:name="Colorful List Accent 5" w:semiHidden="0" w:uiPriority="72" w:unhideWhenUsed="0"/>
+    <w:lsdException w:name="Colorful Grid Accent 5" w:semiHidden="0" w:uiPriority="73" w:unhideWhenUsed="0"/>
+    <w:lsdException w:name="Light Shading Accent 6" w:semiHidden="0" w:uiPriority="60" w:unhideWhenUsed="0"/>
+    <w:lsdException w:name="Light List Accent 6" w:semiHidden="0" w:uiPriority="61" w:unhideWhenUsed="0"/>
+    <w:lsdException w:name="Light Grid Accent 6" w:semiHidden="0" w:uiPriority="62" w:unhideWhenUsed="0"/>
+    <w:lsdException w:name="Medium Shading 1 Accent 6" w:semiHidden="0" w:uiPriority="63" w:unhideWhenUsed="0"/>
+    <w:lsdException w:name="Medium Shading 2 Accent 6" w:semiHidden="0" w:uiPriority="64" w:unhideWhenUsed="0"/>
+    <w:lsdException w:name="Medium List 1 Accent 6" w:semiHidden="0" w:uiPriority="65" w:unhideWhenUsed="0"/>
+    <w:lsdException w:name="Medium List 2 Accent 6" w:semiHidden="0" w:uiPriority="66" w:unhideWhenUsed="0"/>
+    <w:lsdException w:name="Medium Grid 1 Accent 6" w:semiHidden="0" w:uiPriority="67" w:unhideWhenUsed="0"/>
+    <w:lsdException w:name="Medium Grid 2 Accent 6" w:semiHidden="0" w:uiPriority="68" w:unhideWhenUsed="0"/>
+    <w:lsdException w:name="Medium Grid 3 Accent 6" w:semiHidden="0" w:uiPriority="69" w:unhideWhenUsed="0"/>
+    <w:lsdException w:name="Dark List Accent 6" w:semiHidden="0" w:uiPriority="70" w:unhideWhenUsed="0"/>
+    <w:lsdException w:name="Colorful Shading Accent 6" w:semiHidden="0" w:uiPriority="71" w:unhideWhenUsed="0"/>
+    <w:lsdException w:name="Colorful List Accent 6" w:semiHidden="0" w:uiPriority="72" w:unhideWhenUsed="0"/>
+    <w:lsdException w:name="Colorful Grid Accent 6" w:semiHidden="0" w:uiPriority="73" w:unhideWhenUsed="0"/>
+    <w:lsdException w:name="Subtle Emphasis" w:semiHidden="0" w:uiPriority="19" w:unhideWhenUsed="0" w:qFormat="1"/>
+    <w:lsdException w:name="Intense Emphasis" w:semiHidden="0" w:uiPriority="21" w:unhideWhenUsed="0" w:qFormat="1"/>
+    <w:lsdException w:name="Subtle Reference" w:semiHidden="0" w:uiPriority="31" w:unhideWhenUsed="0" w:qFormat="1"/>
+    <w:lsdException w:name="Intense Reference" w:semiHidden="0" w:uiPriority="32" w:unhideWhenUsed="0" w:qFormat="1"/>
+    <w:lsdException w:name="Book Title" w:semiHidden="0" w:uiPriority="33" w:unhideWhenUsed="0" w:qFormat="1"/>
+    <w:lsdException w:name="Bibliography" w:uiPriority="37"/>
+    <w:lsdException w:name="TOC Heading" w:uiPriority="39" w:qFormat="1"/>
   </w:latentStyles>
   <w:style w:type="paragraph" w:default="1" w:styleId="Normale">
     <w:name w:val="Normal"/>
@@ -6613,7 +7053,7 @@
       <w:szCs w:val="26"/>
     </w:rPr>
   </w:style>
-  <w:style w:type="character" w:default="1" w:styleId="Carpredefinitoparagrafo">
+  <w:style w:type="character" w:default="1" w:styleId="Caratterepredefinitoparagrafo">
     <w:name w:val="Default Paragraph Font"/>
     <w:uiPriority w:val="1"/>
     <w:semiHidden/>
@@ -6662,7 +7102,7 @@
   </w:style>
   <w:style w:type="character" w:customStyle="1" w:styleId="TitoloCarattere">
     <w:name w:val="Titolo Carattere"/>
-    <w:basedOn w:val="Carpredefinitoparagrafo"/>
+    <w:basedOn w:val="Caratterepredefinitoparagrafo"/>
     <w:link w:val="Titolo"/>
     <w:uiPriority w:val="10"/>
     <w:rsid w:val="009152DA"/>
@@ -6676,7 +7116,7 @@
   </w:style>
   <w:style w:type="character" w:styleId="Collegamentoipertestuale">
     <w:name w:val="Hyperlink"/>
-    <w:basedOn w:val="Carpredefinitoparagrafo"/>
+    <w:basedOn w:val="Caratterepredefinitoparagrafo"/>
     <w:uiPriority w:val="99"/>
     <w:unhideWhenUsed/>
     <w:rsid w:val="00B50A36"/>
@@ -6687,7 +7127,7 @@
   </w:style>
   <w:style w:type="character" w:customStyle="1" w:styleId="Titolo2Carattere">
     <w:name w:val="Titolo 2 Carattere"/>
-    <w:basedOn w:val="Carpredefinitoparagrafo"/>
+    <w:basedOn w:val="Caratterepredefinitoparagrafo"/>
     <w:link w:val="Titolo2"/>
     <w:uiPriority w:val="9"/>
     <w:rsid w:val="00CA0305"/>
@@ -6700,7 +7140,7 @@
   </w:style>
   <w:style w:type="character" w:customStyle="1" w:styleId="Titolo1Carattere">
     <w:name w:val="Titolo 1 Carattere"/>
-    <w:basedOn w:val="Carpredefinitoparagrafo"/>
+    <w:basedOn w:val="Caratterepredefinitoparagrafo"/>
     <w:link w:val="Titolo1"/>
     <w:uiPriority w:val="9"/>
     <w:rsid w:val="00E5644C"/>
@@ -6746,6 +7186,7 @@
       <w:lang w:eastAsia="en-GB"/>
     </w:rPr>
     <w:tblPr>
+      <w:tblInd w:w="0" w:type="dxa"/>
       <w:tblBorders>
         <w:top w:val="single" w:sz="4" w:space="0" w:color="auto"/>
         <w:left w:val="single" w:sz="4" w:space="0" w:color="auto"/>
@@ -6754,6 +7195,12 @@
         <w:insideH w:val="single" w:sz="4" w:space="0" w:color="auto"/>
         <w:insideV w:val="single" w:sz="4" w:space="0" w:color="auto"/>
       </w:tblBorders>
+      <w:tblCellMar>
+        <w:top w:w="0" w:type="dxa"/>
+        <w:left w:w="108" w:type="dxa"/>
+        <w:bottom w:w="0" w:type="dxa"/>
+        <w:right w:w="108" w:type="dxa"/>
+      </w:tblCellMar>
     </w:tblPr>
   </w:style>
   <w:style w:type="paragraph" w:styleId="Testonotaapidipagina">
@@ -6781,7 +7228,7 @@
   </w:style>
   <w:style w:type="character" w:customStyle="1" w:styleId="TestonotaapidipaginaCarattere">
     <w:name w:val="Testo nota a piè di pagina Carattere"/>
-    <w:basedOn w:val="Carpredefinitoparagrafo"/>
+    <w:basedOn w:val="Caratterepredefinitoparagrafo"/>
     <w:link w:val="Testonotaapidipagina"/>
     <w:uiPriority w:val="99"/>
     <w:rsid w:val="00CA0305"/>
@@ -6793,7 +7240,7 @@
   </w:style>
   <w:style w:type="character" w:styleId="Rimandonotaapidipagina">
     <w:name w:val="footnote reference"/>
-    <w:basedOn w:val="Carpredefinitoparagrafo"/>
+    <w:basedOn w:val="Caratterepredefinitoparagrafo"/>
     <w:uiPriority w:val="99"/>
     <w:unhideWhenUsed/>
     <w:rsid w:val="00CA0305"/>
@@ -6803,7 +7250,7 @@
   </w:style>
   <w:style w:type="character" w:styleId="Numeroriga">
     <w:name w:val="line number"/>
-    <w:basedOn w:val="Carpredefinitoparagrafo"/>
+    <w:basedOn w:val="Caratterepredefinitoparagrafo"/>
     <w:uiPriority w:val="99"/>
     <w:semiHidden/>
     <w:unhideWhenUsed/>
@@ -6825,7 +7272,7 @@
   </w:style>
   <w:style w:type="character" w:customStyle="1" w:styleId="IntestazioneCarattere">
     <w:name w:val="Intestazione Carattere"/>
-    <w:basedOn w:val="Carpredefinitoparagrafo"/>
+    <w:basedOn w:val="Caratterepredefinitoparagrafo"/>
     <w:link w:val="Intestazione"/>
     <w:uiPriority w:val="99"/>
     <w:rsid w:val="00231211"/>
@@ -6850,7 +7297,7 @@
   </w:style>
   <w:style w:type="character" w:customStyle="1" w:styleId="PidipaginaCarattere">
     <w:name w:val="Piè di pagina Carattere"/>
-    <w:basedOn w:val="Carpredefinitoparagrafo"/>
+    <w:basedOn w:val="Caratterepredefinitoparagrafo"/>
     <w:link w:val="Pidipagina"/>
     <w:uiPriority w:val="99"/>
     <w:rsid w:val="00231211"/>
@@ -6919,7 +7366,550 @@
   </w:style>
   <w:style w:type="character" w:customStyle="1" w:styleId="TestofumettoCarattere">
     <w:name w:val="Testo fumetto Carattere"/>
-    <w:basedOn w:val="Carpredefinitoparagrafo"/>
+    <w:basedOn w:val="Caratterepredefinitoparagrafo"/>
+    <w:link w:val="Testofumetto"/>
+    <w:uiPriority w:val="99"/>
+    <w:semiHidden/>
+    <w:rsid w:val="00E5644C"/>
+    <w:rPr>
+      <w:rFonts w:ascii="Lucida Grande" w:hAnsi="Lucida Grande"/>
+      <w:sz w:val="18"/>
+      <w:szCs w:val="18"/>
+    </w:rPr>
+  </w:style>
+</w:styles>
+</file>
+
+<file path=word/stylesWithEffects.xml><?xml version="1.0" encoding="utf-8"?>
+<w:styles xmlns:wpc="http://schemas.microsoft.com/office/word/2010/wordprocessingCanvas" xmlns:mo="http://schemas.microsoft.com/office/mac/office/2008/main" xmlns:mc="http://schemas.openxmlformats.org/markup-compatibility/2006" xmlns:mv="urn:schemas-microsoft-com:mac:vml" xmlns:o="urn:schemas-microsoft-com:office:office" xmlns:r="http://schemas.openxmlformats.org/officeDocument/2006/relationships" xmlns:m="http://schemas.openxmlformats.org/officeDocument/2006/math" xmlns:v="urn:schemas-microsoft-com:vml" xmlns:wp14="http://schemas.microsoft.com/office/word/2010/wordprocessingDrawing" xmlns:wp="http://schemas.openxmlformats.org/drawingml/2006/wordprocessingDrawing" xmlns:w10="urn:schemas-microsoft-com:office:word" xmlns:w="http://schemas.openxmlformats.org/wordprocessingml/2006/main" xmlns:w14="http://schemas.microsoft.com/office/word/2010/wordml" xmlns:wpg="http://schemas.microsoft.com/office/word/2010/wordprocessingGroup" xmlns:wpi="http://schemas.microsoft.com/office/word/2010/wordprocessingInk" xmlns:wne="http://schemas.microsoft.com/office/word/2006/wordml" xmlns:wps="http://schemas.microsoft.com/office/word/2010/wordprocessingShape" mc:Ignorable="w14 wp14">
+  <w:docDefaults>
+    <w:rPrDefault>
+      <w:rPr>
+        <w:rFonts w:asciiTheme="minorHAnsi" w:eastAsiaTheme="minorHAnsi" w:hAnsiTheme="minorHAnsi" w:cstheme="minorBidi"/>
+        <w:sz w:val="24"/>
+        <w:szCs w:val="24"/>
+        <w:lang w:val="en-GB" w:eastAsia="en-US" w:bidi="ar-SA"/>
+      </w:rPr>
+    </w:rPrDefault>
+    <w:pPrDefault/>
+  </w:docDefaults>
+  <w:latentStyles w:defLockedState="0" w:defUIPriority="99" w:defSemiHidden="1" w:defUnhideWhenUsed="1" w:defQFormat="0" w:count="276">
+    <w:lsdException w:name="Normal" w:semiHidden="0" w:uiPriority="0" w:unhideWhenUsed="0" w:qFormat="1"/>
+    <w:lsdException w:name="heading 1" w:semiHidden="0" w:uiPriority="9" w:unhideWhenUsed="0" w:qFormat="1"/>
+    <w:lsdException w:name="heading 2" w:uiPriority="9" w:qFormat="1"/>
+    <w:lsdException w:name="heading 3" w:uiPriority="9" w:qFormat="1"/>
+    <w:lsdException w:name="heading 4" w:uiPriority="9" w:qFormat="1"/>
+    <w:lsdException w:name="heading 5" w:uiPriority="9" w:qFormat="1"/>
+    <w:lsdException w:name="heading 6" w:uiPriority="9" w:qFormat="1"/>
+    <w:lsdException w:name="heading 7" w:uiPriority="9" w:qFormat="1"/>
+    <w:lsdException w:name="heading 8" w:uiPriority="9" w:qFormat="1"/>
+    <w:lsdException w:name="heading 9" w:uiPriority="9" w:qFormat="1"/>
+    <w:lsdException w:name="toc 1" w:uiPriority="39"/>
+    <w:lsdException w:name="toc 2" w:uiPriority="39"/>
+    <w:lsdException w:name="toc 3" w:uiPriority="39"/>
+    <w:lsdException w:name="toc 4" w:uiPriority="39"/>
+    <w:lsdException w:name="toc 5" w:uiPriority="39"/>
+    <w:lsdException w:name="toc 6" w:uiPriority="39"/>
+    <w:lsdException w:name="toc 7" w:uiPriority="39"/>
+    <w:lsdException w:name="toc 8" w:uiPriority="39"/>
+    <w:lsdException w:name="toc 9" w:uiPriority="39"/>
+    <w:lsdException w:name="caption" w:uiPriority="35" w:qFormat="1"/>
+    <w:lsdException w:name="Title" w:semiHidden="0" w:uiPriority="10" w:unhideWhenUsed="0" w:qFormat="1"/>
+    <w:lsdException w:name="Default Paragraph Font" w:uiPriority="1"/>
+    <w:lsdException w:name="Subtitle" w:semiHidden="0" w:uiPriority="11" w:unhideWhenUsed="0" w:qFormat="1"/>
+    <w:lsdException w:name="Strong" w:semiHidden="0" w:uiPriority="22" w:unhideWhenUsed="0" w:qFormat="1"/>
+    <w:lsdException w:name="Emphasis" w:semiHidden="0" w:uiPriority="20" w:unhideWhenUsed="0" w:qFormat="1"/>
+    <w:lsdException w:name="Table Grid" w:semiHidden="0" w:uiPriority="39" w:unhideWhenUsed="0"/>
+    <w:lsdException w:name="Note Level 1" w:semiHidden="0" w:unhideWhenUsed="0"/>
+    <w:lsdException w:name="Note Level 2" w:semiHidden="0" w:unhideWhenUsed="0"/>
+    <w:lsdException w:name="Note Level 3" w:semiHidden="0" w:unhideWhenUsed="0"/>
+    <w:lsdException w:name="Note Level 4" w:semiHidden="0" w:unhideWhenUsed="0"/>
+    <w:lsdException w:name="Note Level 5" w:semiHidden="0" w:unhideWhenUsed="0"/>
+    <w:lsdException w:name="Note Level 6" w:semiHidden="0" w:unhideWhenUsed="0"/>
+    <w:lsdException w:name="Note Level 7" w:semiHidden="0" w:unhideWhenUsed="0"/>
+    <w:lsdException w:name="Note Level 8" w:semiHidden="0" w:unhideWhenUsed="0"/>
+    <w:lsdException w:name="Note Level 9" w:semiHidden="0" w:unhideWhenUsed="0"/>
+    <w:lsdException w:name="Placeholder Text" w:unhideWhenUsed="0"/>
+    <w:lsdException w:name="No Spacing" w:semiHidden="0" w:uiPriority="1" w:unhideWhenUsed="0" w:qFormat="1"/>
+    <w:lsdException w:name="Light Shading" w:semiHidden="0" w:uiPriority="60" w:unhideWhenUsed="0"/>
+    <w:lsdException w:name="Light List" w:semiHidden="0" w:uiPriority="61" w:unhideWhenUsed="0"/>
+    <w:lsdException w:name="Light Grid" w:semiHidden="0" w:uiPriority="62" w:unhideWhenUsed="0"/>
+    <w:lsdException w:name="Medium Shading 1" w:semiHidden="0" w:uiPriority="63" w:unhideWhenUsed="0"/>
+    <w:lsdException w:name="Medium Shading 2" w:semiHidden="0" w:uiPriority="64" w:unhideWhenUsed="0"/>
+    <w:lsdException w:name="Medium List 1" w:semiHidden="0" w:uiPriority="65" w:unhideWhenUsed="0"/>
+    <w:lsdException w:name="Medium List 2" w:semiHidden="0" w:uiPriority="66" w:unhideWhenUsed="0"/>
+    <w:lsdException w:name="Medium Grid 1" w:semiHidden="0" w:uiPriority="67" w:unhideWhenUsed="0"/>
+    <w:lsdException w:name="Medium Grid 2" w:semiHidden="0" w:uiPriority="68" w:unhideWhenUsed="0"/>
+    <w:lsdException w:name="Medium Grid 3" w:semiHidden="0" w:uiPriority="69" w:unhideWhenUsed="0"/>
+    <w:lsdException w:name="Dark List" w:semiHidden="0" w:uiPriority="70" w:unhideWhenUsed="0"/>
+    <w:lsdException w:name="Colorful Shading" w:semiHidden="0" w:uiPriority="71" w:unhideWhenUsed="0"/>
+    <w:lsdException w:name="Colorful List" w:semiHidden="0" w:uiPriority="72" w:unhideWhenUsed="0"/>
+    <w:lsdException w:name="Colorful Grid" w:semiHidden="0" w:uiPriority="73" w:unhideWhenUsed="0"/>
+    <w:lsdException w:name="Light Shading Accent 1" w:semiHidden="0" w:uiPriority="60" w:unhideWhenUsed="0"/>
+    <w:lsdException w:name="Light List Accent 1" w:semiHidden="0" w:uiPriority="61" w:unhideWhenUsed="0"/>
+    <w:lsdException w:name="Light Grid Accent 1" w:semiHidden="0" w:uiPriority="62" w:unhideWhenUsed="0"/>
+    <w:lsdException w:name="Medium Shading 1 Accent 1" w:semiHidden="0" w:uiPriority="63" w:unhideWhenUsed="0"/>
+    <w:lsdException w:name="Medium Shading 2 Accent 1" w:semiHidden="0" w:uiPriority="64" w:unhideWhenUsed="0"/>
+    <w:lsdException w:name="Medium List 1 Accent 1" w:semiHidden="0" w:uiPriority="65" w:unhideWhenUsed="0"/>
+    <w:lsdException w:name="Revision" w:unhideWhenUsed="0"/>
+    <w:lsdException w:name="List Paragraph" w:semiHidden="0" w:uiPriority="34" w:unhideWhenUsed="0" w:qFormat="1"/>
+    <w:lsdException w:name="Quote" w:semiHidden="0" w:uiPriority="29" w:unhideWhenUsed="0" w:qFormat="1"/>
+    <w:lsdException w:name="Intense Quote" w:semiHidden="0" w:uiPriority="30" w:unhideWhenUsed="0" w:qFormat="1"/>
+    <w:lsdException w:name="Medium List 2 Accent 1" w:semiHidden="0" w:uiPriority="66" w:unhideWhenUsed="0"/>
+    <w:lsdException w:name="Medium Grid 1 Accent 1" w:semiHidden="0" w:uiPriority="67" w:unhideWhenUsed="0"/>
+    <w:lsdException w:name="Medium Grid 2 Accent 1" w:semiHidden="0" w:uiPriority="68" w:unhideWhenUsed="0"/>
+    <w:lsdException w:name="Medium Grid 3 Accent 1" w:semiHidden="0" w:uiPriority="69" w:unhideWhenUsed="0"/>
+    <w:lsdException w:name="Dark List Accent 1" w:semiHidden="0" w:uiPriority="70" w:unhideWhenUsed="0"/>
+    <w:lsdException w:name="Colorful Shading Accent 1" w:semiHidden="0" w:uiPriority="71" w:unhideWhenUsed="0"/>
+    <w:lsdException w:name="Colorful List Accent 1" w:semiHidden="0" w:uiPriority="72" w:unhideWhenUsed="0"/>
+    <w:lsdException w:name="Colorful Grid Accent 1" w:semiHidden="0" w:uiPriority="73" w:unhideWhenUsed="0"/>
+    <w:lsdException w:name="Light Shading Accent 2" w:semiHidden="0" w:uiPriority="60" w:unhideWhenUsed="0"/>
+    <w:lsdException w:name="Light List Accent 2" w:semiHidden="0" w:uiPriority="61" w:unhideWhenUsed="0"/>
+    <w:lsdException w:name="Light Grid Accent 2" w:semiHidden="0" w:uiPriority="62" w:unhideWhenUsed="0"/>
+    <w:lsdException w:name="Medium Shading 1 Accent 2" w:semiHidden="0" w:uiPriority="63" w:unhideWhenUsed="0"/>
+    <w:lsdException w:name="Medium Shading 2 Accent 2" w:semiHidden="0" w:uiPriority="64" w:unhideWhenUsed="0"/>
+    <w:lsdException w:name="Medium List 1 Accent 2" w:semiHidden="0" w:uiPriority="65" w:unhideWhenUsed="0"/>
+    <w:lsdException w:name="Medium List 2 Accent 2" w:semiHidden="0" w:uiPriority="66" w:unhideWhenUsed="0"/>
+    <w:lsdException w:name="Medium Grid 1 Accent 2" w:semiHidden="0" w:uiPriority="67" w:unhideWhenUsed="0"/>
+    <w:lsdException w:name="Medium Grid 2 Accent 2" w:semiHidden="0" w:uiPriority="68" w:unhideWhenUsed="0"/>
+    <w:lsdException w:name="Medium Grid 3 Accent 2" w:semiHidden="0" w:uiPriority="69" w:unhideWhenUsed="0"/>
+    <w:lsdException w:name="Dark List Accent 2" w:semiHidden="0" w:uiPriority="70" w:unhideWhenUsed="0"/>
+    <w:lsdException w:name="Colorful Shading Accent 2" w:semiHidden="0" w:uiPriority="71" w:unhideWhenUsed="0"/>
+    <w:lsdException w:name="Colorful List Accent 2" w:semiHidden="0" w:uiPriority="72" w:unhideWhenUsed="0"/>
+    <w:lsdException w:name="Colorful Grid Accent 2" w:semiHidden="0" w:uiPriority="73" w:unhideWhenUsed="0"/>
+    <w:lsdException w:name="Light Shading Accent 3" w:semiHidden="0" w:uiPriority="60" w:unhideWhenUsed="0"/>
+    <w:lsdException w:name="Light List Accent 3" w:semiHidden="0" w:uiPriority="61" w:unhideWhenUsed="0"/>
+    <w:lsdException w:name="Light Grid Accent 3" w:semiHidden="0" w:uiPriority="62" w:unhideWhenUsed="0"/>
+    <w:lsdException w:name="Medium Shading 1 Accent 3" w:semiHidden="0" w:uiPriority="63" w:unhideWhenUsed="0"/>
+    <w:lsdException w:name="Medium Shading 2 Accent 3" w:semiHidden="0" w:uiPriority="64" w:unhideWhenUsed="0"/>
+    <w:lsdException w:name="Medium List 1 Accent 3" w:semiHidden="0" w:uiPriority="65" w:unhideWhenUsed="0"/>
+    <w:lsdException w:name="Medium List 2 Accent 3" w:semiHidden="0" w:uiPriority="66" w:unhideWhenUsed="0"/>
+    <w:lsdException w:name="Medium Grid 1 Accent 3" w:semiHidden="0" w:uiPriority="67" w:unhideWhenUsed="0"/>
+    <w:lsdException w:name="Medium Grid 2 Accent 3" w:semiHidden="0" w:uiPriority="68" w:unhideWhenUsed="0"/>
+    <w:lsdException w:name="Medium Grid 3 Accent 3" w:semiHidden="0" w:uiPriority="69" w:unhideWhenUsed="0"/>
+    <w:lsdException w:name="Dark List Accent 3" w:semiHidden="0" w:uiPriority="70" w:unhideWhenUsed="0"/>
+    <w:lsdException w:name="Colorful Shading Accent 3" w:semiHidden="0" w:uiPriority="71" w:unhideWhenUsed="0"/>
+    <w:lsdException w:name="Colorful List Accent 3" w:semiHidden="0" w:uiPriority="72" w:unhideWhenUsed="0"/>
+    <w:lsdException w:name="Colorful Grid Accent 3" w:semiHidden="0" w:uiPriority="73" w:unhideWhenUsed="0"/>
+    <w:lsdException w:name="Light Shading Accent 4" w:semiHidden="0" w:uiPriority="60" w:unhideWhenUsed="0"/>
+    <w:lsdException w:name="Light List Accent 4" w:semiHidden="0" w:uiPriority="61" w:unhideWhenUsed="0"/>
+    <w:lsdException w:name="Light Grid Accent 4" w:semiHidden="0" w:uiPriority="62" w:unhideWhenUsed="0"/>
+    <w:lsdException w:name="Medium Shading 1 Accent 4" w:semiHidden="0" w:uiPriority="63" w:unhideWhenUsed="0"/>
+    <w:lsdException w:name="Medium Shading 2 Accent 4" w:semiHidden="0" w:uiPriority="64" w:unhideWhenUsed="0"/>
+    <w:lsdException w:name="Medium List 1 Accent 4" w:semiHidden="0" w:uiPriority="65" w:unhideWhenUsed="0"/>
+    <w:lsdException w:name="Medium List 2 Accent 4" w:semiHidden="0" w:uiPriority="66" w:unhideWhenUsed="0"/>
+    <w:lsdException w:name="Medium Grid 1 Accent 4" w:semiHidden="0" w:uiPriority="67" w:unhideWhenUsed="0"/>
+    <w:lsdException w:name="Medium Grid 2 Accent 4" w:semiHidden="0" w:uiPriority="68" w:unhideWhenUsed="0"/>
+    <w:lsdException w:name="Medium Grid 3 Accent 4" w:semiHidden="0" w:uiPriority="69" w:unhideWhenUsed="0"/>
+    <w:lsdException w:name="Dark List Accent 4" w:semiHidden="0" w:uiPriority="70" w:unhideWhenUsed="0"/>
+    <w:lsdException w:name="Colorful Shading Accent 4" w:semiHidden="0" w:uiPriority="71" w:unhideWhenUsed="0"/>
+    <w:lsdException w:name="Colorful List Accent 4" w:semiHidden="0" w:uiPriority="72" w:unhideWhenUsed="0"/>
+    <w:lsdException w:name="Colorful Grid Accent 4" w:semiHidden="0" w:uiPriority="73" w:unhideWhenUsed="0"/>
+    <w:lsdException w:name="Light Shading Accent 5" w:semiHidden="0" w:uiPriority="60" w:unhideWhenUsed="0"/>
+    <w:lsdException w:name="Light List Accent 5" w:semiHidden="0" w:uiPriority="61" w:unhideWhenUsed="0"/>
+    <w:lsdException w:name="Light Grid Accent 5" w:semiHidden="0" w:uiPriority="62" w:unhideWhenUsed="0"/>
+    <w:lsdException w:name="Medium Shading 1 Accent 5" w:semiHidden="0" w:uiPriority="63" w:unhideWhenUsed="0"/>
+    <w:lsdException w:name="Medium Shading 2 Accent 5" w:semiHidden="0" w:uiPriority="64" w:unhideWhenUsed="0"/>
+    <w:lsdException w:name="Medium List 1 Accent 5" w:semiHidden="0" w:uiPriority="65" w:unhideWhenUsed="0"/>
+    <w:lsdException w:name="Medium List 2 Accent 5" w:semiHidden="0" w:uiPriority="66" w:unhideWhenUsed="0"/>
+    <w:lsdException w:name="Medium Grid 1 Accent 5" w:semiHidden="0" w:uiPriority="67" w:unhideWhenUsed="0"/>
+    <w:lsdException w:name="Medium Grid 2 Accent 5" w:semiHidden="0" w:uiPriority="68" w:unhideWhenUsed="0"/>
+    <w:lsdException w:name="Medium Grid 3 Accent 5" w:semiHidden="0" w:uiPriority="69" w:unhideWhenUsed="0"/>
+    <w:lsdException w:name="Dark List Accent 5" w:semiHidden="0" w:uiPriority="70" w:unhideWhenUsed="0"/>
+    <w:lsdException w:name="Colorful Shading Accent 5" w:semiHidden="0" w:uiPriority="71" w:unhideWhenUsed="0"/>
+    <w:lsdException w:name="Colorful List Accent 5" w:semiHidden="0" w:uiPriority="72" w:unhideWhenUsed="0"/>
+    <w:lsdException w:name="Colorful Grid Accent 5" w:semiHidden="0" w:uiPriority="73" w:unhideWhenUsed="0"/>
+    <w:lsdException w:name="Light Shading Accent 6" w:semiHidden="0" w:uiPriority="60" w:unhideWhenUsed="0"/>
+    <w:lsdException w:name="Light List Accent 6" w:semiHidden="0" w:uiPriority="61" w:unhideWhenUsed="0"/>
+    <w:lsdException w:name="Light Grid Accent 6" w:semiHidden="0" w:uiPriority="62" w:unhideWhenUsed="0"/>
+    <w:lsdException w:name="Medium Shading 1 Accent 6" w:semiHidden="0" w:uiPriority="63" w:unhideWhenUsed="0"/>
+    <w:lsdException w:name="Medium Shading 2 Accent 6" w:semiHidden="0" w:uiPriority="64" w:unhideWhenUsed="0"/>
+    <w:lsdException w:name="Medium List 1 Accent 6" w:semiHidden="0" w:uiPriority="65" w:unhideWhenUsed="0"/>
+    <w:lsdException w:name="Medium List 2 Accent 6" w:semiHidden="0" w:uiPriority="66" w:unhideWhenUsed="0"/>
+    <w:lsdException w:name="Medium Grid 1 Accent 6" w:semiHidden="0" w:uiPriority="67" w:unhideWhenUsed="0"/>
+    <w:lsdException w:name="Medium Grid 2 Accent 6" w:semiHidden="0" w:uiPriority="68" w:unhideWhenUsed="0"/>
+    <w:lsdException w:name="Medium Grid 3 Accent 6" w:semiHidden="0" w:uiPriority="69" w:unhideWhenUsed="0"/>
+    <w:lsdException w:name="Dark List Accent 6" w:semiHidden="0" w:uiPriority="70" w:unhideWhenUsed="0"/>
+    <w:lsdException w:name="Colorful Shading Accent 6" w:semiHidden="0" w:uiPriority="71" w:unhideWhenUsed="0"/>
+    <w:lsdException w:name="Colorful List Accent 6" w:semiHidden="0" w:uiPriority="72" w:unhideWhenUsed="0"/>
+    <w:lsdException w:name="Colorful Grid Accent 6" w:semiHidden="0" w:uiPriority="73" w:unhideWhenUsed="0"/>
+    <w:lsdException w:name="Subtle Emphasis" w:semiHidden="0" w:uiPriority="19" w:unhideWhenUsed="0" w:qFormat="1"/>
+    <w:lsdException w:name="Intense Emphasis" w:semiHidden="0" w:uiPriority="21" w:unhideWhenUsed="0" w:qFormat="1"/>
+    <w:lsdException w:name="Subtle Reference" w:semiHidden="0" w:uiPriority="31" w:unhideWhenUsed="0" w:qFormat="1"/>
+    <w:lsdException w:name="Intense Reference" w:semiHidden="0" w:uiPriority="32" w:unhideWhenUsed="0" w:qFormat="1"/>
+    <w:lsdException w:name="Book Title" w:semiHidden="0" w:uiPriority="33" w:unhideWhenUsed="0" w:qFormat="1"/>
+    <w:lsdException w:name="Bibliography" w:uiPriority="37"/>
+    <w:lsdException w:name="TOC Heading" w:uiPriority="39" w:qFormat="1"/>
+  </w:latentStyles>
+  <w:style w:type="paragraph" w:default="1" w:styleId="Normale">
+    <w:name w:val="Normal"/>
+    <w:qFormat/>
+    <w:rsid w:val="00CA0305"/>
+    <w:rPr>
+      <w:rFonts w:ascii="Garamond" w:hAnsi="Garamond"/>
+      <w:sz w:val="20"/>
+    </w:rPr>
+  </w:style>
+  <w:style w:type="paragraph" w:styleId="Titolo1">
+    <w:name w:val="heading 1"/>
+    <w:basedOn w:val="Normale"/>
+    <w:next w:val="Normale"/>
+    <w:link w:val="Titolo1Carattere"/>
+    <w:uiPriority w:val="9"/>
+    <w:qFormat/>
+    <w:rsid w:val="00E5644C"/>
+    <w:pPr>
+      <w:keepNext/>
+      <w:keepLines/>
+      <w:spacing w:before="240"/>
+      <w:outlineLvl w:val="0"/>
+    </w:pPr>
+    <w:rPr>
+      <w:rFonts w:eastAsiaTheme="majorEastAsia" w:cstheme="majorBidi"/>
+      <w:b/>
+      <w:color w:val="000000" w:themeColor="text1"/>
+      <w:sz w:val="32"/>
+      <w:szCs w:val="32"/>
+      <w:lang w:val="it-IT"/>
+    </w:rPr>
+  </w:style>
+  <w:style w:type="paragraph" w:styleId="Titolo2">
+    <w:name w:val="heading 2"/>
+    <w:basedOn w:val="Normale"/>
+    <w:next w:val="Normale"/>
+    <w:link w:val="Titolo2Carattere"/>
+    <w:uiPriority w:val="9"/>
+    <w:unhideWhenUsed/>
+    <w:qFormat/>
+    <w:rsid w:val="00CA0305"/>
+    <w:pPr>
+      <w:keepNext/>
+      <w:keepLines/>
+      <w:spacing w:before="40"/>
+      <w:outlineLvl w:val="1"/>
+    </w:pPr>
+    <w:rPr>
+      <w:rFonts w:eastAsiaTheme="majorEastAsia" w:cstheme="majorBidi"/>
+      <w:b/>
+      <w:color w:val="000000" w:themeColor="text1"/>
+      <w:sz w:val="24"/>
+      <w:szCs w:val="26"/>
+    </w:rPr>
+  </w:style>
+  <w:style w:type="character" w:default="1" w:styleId="Caratterepredefinitoparagrafo">
+    <w:name w:val="Default Paragraph Font"/>
+    <w:uiPriority w:val="1"/>
+    <w:semiHidden/>
+    <w:unhideWhenUsed/>
+  </w:style>
+  <w:style w:type="table" w:default="1" w:styleId="Tabellanormale">
+    <w:name w:val="Normal Table"/>
+    <w:uiPriority w:val="99"/>
+    <w:semiHidden/>
+    <w:unhideWhenUsed/>
+    <w:tblPr>
+      <w:tblInd w:w="0" w:type="dxa"/>
+      <w:tblCellMar>
+        <w:top w:w="0" w:type="dxa"/>
+        <w:left w:w="108" w:type="dxa"/>
+        <w:bottom w:w="0" w:type="dxa"/>
+        <w:right w:w="108" w:type="dxa"/>
+      </w:tblCellMar>
+    </w:tblPr>
+  </w:style>
+  <w:style w:type="numbering" w:default="1" w:styleId="Nessunelenco">
+    <w:name w:val="No List"/>
+    <w:uiPriority w:val="99"/>
+    <w:semiHidden/>
+    <w:unhideWhenUsed/>
+  </w:style>
+  <w:style w:type="paragraph" w:styleId="Titolo">
+    <w:name w:val="Title"/>
+    <w:basedOn w:val="Normale"/>
+    <w:next w:val="Normale"/>
+    <w:link w:val="TitoloCarattere"/>
+    <w:uiPriority w:val="10"/>
+    <w:qFormat/>
+    <w:rsid w:val="009152DA"/>
+    <w:pPr>
+      <w:contextualSpacing/>
+      <w:jc w:val="center"/>
+    </w:pPr>
+    <w:rPr>
+      <w:rFonts w:eastAsiaTheme="majorEastAsia" w:cstheme="majorBidi"/>
+      <w:spacing w:val="-10"/>
+      <w:kern w:val="28"/>
+      <w:sz w:val="48"/>
+      <w:szCs w:val="56"/>
+    </w:rPr>
+  </w:style>
+  <w:style w:type="character" w:customStyle="1" w:styleId="TitoloCarattere">
+    <w:name w:val="Titolo Carattere"/>
+    <w:basedOn w:val="Caratterepredefinitoparagrafo"/>
+    <w:link w:val="Titolo"/>
+    <w:uiPriority w:val="10"/>
+    <w:rsid w:val="009152DA"/>
+    <w:rPr>
+      <w:rFonts w:ascii="Garamond" w:eastAsiaTheme="majorEastAsia" w:hAnsi="Garamond" w:cstheme="majorBidi"/>
+      <w:spacing w:val="-10"/>
+      <w:kern w:val="28"/>
+      <w:sz w:val="48"/>
+      <w:szCs w:val="56"/>
+    </w:rPr>
+  </w:style>
+  <w:style w:type="character" w:styleId="Collegamentoipertestuale">
+    <w:name w:val="Hyperlink"/>
+    <w:basedOn w:val="Caratterepredefinitoparagrafo"/>
+    <w:uiPriority w:val="99"/>
+    <w:unhideWhenUsed/>
+    <w:rsid w:val="00B50A36"/>
+    <w:rPr>
+      <w:color w:val="0563C1" w:themeColor="hyperlink"/>
+      <w:u w:val="single"/>
+    </w:rPr>
+  </w:style>
+  <w:style w:type="character" w:customStyle="1" w:styleId="Titolo2Carattere">
+    <w:name w:val="Titolo 2 Carattere"/>
+    <w:basedOn w:val="Caratterepredefinitoparagrafo"/>
+    <w:link w:val="Titolo2"/>
+    <w:uiPriority w:val="9"/>
+    <w:rsid w:val="00CA0305"/>
+    <w:rPr>
+      <w:rFonts w:ascii="Garamond" w:eastAsiaTheme="majorEastAsia" w:hAnsi="Garamond" w:cstheme="majorBidi"/>
+      <w:b/>
+      <w:color w:val="000000" w:themeColor="text1"/>
+      <w:szCs w:val="26"/>
+    </w:rPr>
+  </w:style>
+  <w:style w:type="character" w:customStyle="1" w:styleId="Titolo1Carattere">
+    <w:name w:val="Titolo 1 Carattere"/>
+    <w:basedOn w:val="Caratterepredefinitoparagrafo"/>
+    <w:link w:val="Titolo1"/>
+    <w:uiPriority w:val="9"/>
+    <w:rsid w:val="00E5644C"/>
+    <w:rPr>
+      <w:rFonts w:ascii="Garamond" w:eastAsiaTheme="majorEastAsia" w:hAnsi="Garamond" w:cstheme="majorBidi"/>
+      <w:b/>
+      <w:color w:val="000000" w:themeColor="text1"/>
+      <w:sz w:val="32"/>
+      <w:szCs w:val="32"/>
+      <w:lang w:val="it-IT"/>
+    </w:rPr>
+  </w:style>
+  <w:style w:type="paragraph" w:styleId="Paragrafoelenco">
+    <w:name w:val="List Paragraph"/>
+    <w:basedOn w:val="Normale"/>
+    <w:uiPriority w:val="34"/>
+    <w:qFormat/>
+    <w:rsid w:val="007C48CA"/>
+    <w:pPr>
+      <w:ind w:left="720"/>
+      <w:contextualSpacing/>
+    </w:pPr>
+  </w:style>
+  <w:style w:type="table" w:styleId="Grigliatabella">
+    <w:name w:val="Table Grid"/>
+    <w:basedOn w:val="Tabellanormale"/>
+    <w:uiPriority w:val="39"/>
+    <w:rsid w:val="00CA0305"/>
+    <w:pPr>
+      <w:pBdr>
+        <w:top w:val="nil"/>
+        <w:left w:val="nil"/>
+        <w:bottom w:val="nil"/>
+        <w:right w:val="nil"/>
+        <w:between w:val="nil"/>
+      </w:pBdr>
+    </w:pPr>
+    <w:rPr>
+      <w:rFonts w:ascii="Arial" w:eastAsia="Arial" w:hAnsi="Arial" w:cs="Arial"/>
+      <w:color w:val="000000"/>
+      <w:sz w:val="22"/>
+      <w:szCs w:val="22"/>
+      <w:lang w:eastAsia="en-GB"/>
+    </w:rPr>
+    <w:tblPr>
+      <w:tblInd w:w="0" w:type="dxa"/>
+      <w:tblBorders>
+        <w:top w:val="single" w:sz="4" w:space="0" w:color="auto"/>
+        <w:left w:val="single" w:sz="4" w:space="0" w:color="auto"/>
+        <w:bottom w:val="single" w:sz="4" w:space="0" w:color="auto"/>
+        <w:right w:val="single" w:sz="4" w:space="0" w:color="auto"/>
+        <w:insideH w:val="single" w:sz="4" w:space="0" w:color="auto"/>
+        <w:insideV w:val="single" w:sz="4" w:space="0" w:color="auto"/>
+      </w:tblBorders>
+      <w:tblCellMar>
+        <w:top w:w="0" w:type="dxa"/>
+        <w:left w:w="108" w:type="dxa"/>
+        <w:bottom w:w="0" w:type="dxa"/>
+        <w:right w:w="108" w:type="dxa"/>
+      </w:tblCellMar>
+    </w:tblPr>
+  </w:style>
+  <w:style w:type="paragraph" w:styleId="Testonotaapidipagina">
+    <w:name w:val="footnote text"/>
+    <w:basedOn w:val="Normale"/>
+    <w:link w:val="TestonotaapidipaginaCarattere"/>
+    <w:uiPriority w:val="99"/>
+    <w:unhideWhenUsed/>
+    <w:rsid w:val="00CA0305"/>
+    <w:pPr>
+      <w:pBdr>
+        <w:top w:val="nil"/>
+        <w:left w:val="nil"/>
+        <w:bottom w:val="nil"/>
+        <w:right w:val="nil"/>
+        <w:between w:val="nil"/>
+      </w:pBdr>
+    </w:pPr>
+    <w:rPr>
+      <w:rFonts w:ascii="Arial" w:eastAsia="Arial" w:hAnsi="Arial" w:cs="Arial"/>
+      <w:color w:val="000000"/>
+      <w:sz w:val="24"/>
+      <w:lang w:eastAsia="en-GB"/>
+    </w:rPr>
+  </w:style>
+  <w:style w:type="character" w:customStyle="1" w:styleId="TestonotaapidipaginaCarattere">
+    <w:name w:val="Testo nota a piè di pagina Carattere"/>
+    <w:basedOn w:val="Caratterepredefinitoparagrafo"/>
+    <w:link w:val="Testonotaapidipagina"/>
+    <w:uiPriority w:val="99"/>
+    <w:rsid w:val="00CA0305"/>
+    <w:rPr>
+      <w:rFonts w:ascii="Arial" w:eastAsia="Arial" w:hAnsi="Arial" w:cs="Arial"/>
+      <w:color w:val="000000"/>
+      <w:lang w:eastAsia="en-GB"/>
+    </w:rPr>
+  </w:style>
+  <w:style w:type="character" w:styleId="Rimandonotaapidipagina">
+    <w:name w:val="footnote reference"/>
+    <w:basedOn w:val="Caratterepredefinitoparagrafo"/>
+    <w:uiPriority w:val="99"/>
+    <w:unhideWhenUsed/>
+    <w:rsid w:val="00CA0305"/>
+    <w:rPr>
+      <w:vertAlign w:val="superscript"/>
+    </w:rPr>
+  </w:style>
+  <w:style w:type="character" w:styleId="Numeroriga">
+    <w:name w:val="line number"/>
+    <w:basedOn w:val="Caratterepredefinitoparagrafo"/>
+    <w:uiPriority w:val="99"/>
+    <w:semiHidden/>
+    <w:unhideWhenUsed/>
+    <w:rsid w:val="00231211"/>
+  </w:style>
+  <w:style w:type="paragraph" w:styleId="Intestazione">
+    <w:name w:val="header"/>
+    <w:basedOn w:val="Normale"/>
+    <w:link w:val="IntestazioneCarattere"/>
+    <w:uiPriority w:val="99"/>
+    <w:unhideWhenUsed/>
+    <w:rsid w:val="00231211"/>
+    <w:pPr>
+      <w:tabs>
+        <w:tab w:val="center" w:pos="4819"/>
+        <w:tab w:val="right" w:pos="9638"/>
+      </w:tabs>
+    </w:pPr>
+  </w:style>
+  <w:style w:type="character" w:customStyle="1" w:styleId="IntestazioneCarattere">
+    <w:name w:val="Intestazione Carattere"/>
+    <w:basedOn w:val="Caratterepredefinitoparagrafo"/>
+    <w:link w:val="Intestazione"/>
+    <w:uiPriority w:val="99"/>
+    <w:rsid w:val="00231211"/>
+    <w:rPr>
+      <w:rFonts w:ascii="Garamond" w:hAnsi="Garamond"/>
+      <w:sz w:val="20"/>
+    </w:rPr>
+  </w:style>
+  <w:style w:type="paragraph" w:styleId="Pidipagina">
+    <w:name w:val="footer"/>
+    <w:basedOn w:val="Normale"/>
+    <w:link w:val="PidipaginaCarattere"/>
+    <w:uiPriority w:val="99"/>
+    <w:unhideWhenUsed/>
+    <w:rsid w:val="00231211"/>
+    <w:pPr>
+      <w:tabs>
+        <w:tab w:val="center" w:pos="4819"/>
+        <w:tab w:val="right" w:pos="9638"/>
+      </w:tabs>
+    </w:pPr>
+  </w:style>
+  <w:style w:type="character" w:customStyle="1" w:styleId="PidipaginaCarattere">
+    <w:name w:val="Piè di pagina Carattere"/>
+    <w:basedOn w:val="Caratterepredefinitoparagrafo"/>
+    <w:link w:val="Pidipagina"/>
+    <w:uiPriority w:val="99"/>
+    <w:rsid w:val="00231211"/>
+    <w:rPr>
+      <w:rFonts w:ascii="Garamond" w:hAnsi="Garamond"/>
+      <w:sz w:val="20"/>
+    </w:rPr>
+  </w:style>
+  <w:style w:type="paragraph" w:styleId="Titolosommario">
+    <w:name w:val="TOC Heading"/>
+    <w:basedOn w:val="Titolo1"/>
+    <w:next w:val="Normale"/>
+    <w:uiPriority w:val="39"/>
+    <w:unhideWhenUsed/>
+    <w:qFormat/>
+    <w:rsid w:val="00231211"/>
+    <w:pPr>
+      <w:spacing w:line="259" w:lineRule="auto"/>
+      <w:outlineLvl w:val="9"/>
+    </w:pPr>
+    <w:rPr>
+      <w:rFonts w:asciiTheme="majorHAnsi" w:hAnsiTheme="majorHAnsi"/>
+      <w:b w:val="0"/>
+      <w:color w:val="2F5496" w:themeColor="accent1" w:themeShade="BF"/>
+      <w:lang w:eastAsia="it-IT"/>
+    </w:rPr>
+  </w:style>
+  <w:style w:type="paragraph" w:styleId="Sommario1">
+    <w:name w:val="toc 1"/>
+    <w:basedOn w:val="Normale"/>
+    <w:next w:val="Normale"/>
+    <w:autoRedefine/>
+    <w:uiPriority w:val="39"/>
+    <w:unhideWhenUsed/>
+    <w:rsid w:val="00231211"/>
+    <w:pPr>
+      <w:spacing w:after="100"/>
+    </w:pPr>
+  </w:style>
+  <w:style w:type="paragraph" w:styleId="Sommario2">
+    <w:name w:val="toc 2"/>
+    <w:basedOn w:val="Normale"/>
+    <w:next w:val="Normale"/>
+    <w:autoRedefine/>
+    <w:uiPriority w:val="39"/>
+    <w:unhideWhenUsed/>
+    <w:rsid w:val="00231211"/>
+    <w:pPr>
+      <w:spacing w:after="100"/>
+      <w:ind w:left="200"/>
+    </w:pPr>
+  </w:style>
+  <w:style w:type="paragraph" w:styleId="Testofumetto">
+    <w:name w:val="Balloon Text"/>
+    <w:basedOn w:val="Normale"/>
+    <w:link w:val="TestofumettoCarattere"/>
+    <w:uiPriority w:val="99"/>
+    <w:semiHidden/>
+    <w:unhideWhenUsed/>
+    <w:rsid w:val="00E5644C"/>
+    <w:rPr>
+      <w:rFonts w:ascii="Lucida Grande" w:hAnsi="Lucida Grande"/>
+      <w:sz w:val="18"/>
+      <w:szCs w:val="18"/>
+    </w:rPr>
+  </w:style>
+  <w:style w:type="character" w:customStyle="1" w:styleId="TestofumettoCarattere">
+    <w:name w:val="Testo fumetto Carattere"/>
+    <w:basedOn w:val="Caratterepredefinitoparagrafo"/>
     <w:link w:val="Testofumetto"/>
     <w:uiPriority w:val="99"/>
     <w:semiHidden/>
@@ -7188,7 +8178,7 @@
   <a:extraClrSchemeLst/>
   <a:extLst>
     <a:ext uri="{05A4C25C-085E-4340-85A3-A5531E510DB2}">
-      <thm15:themeFamily xmlns:thm15="http://schemas.microsoft.com/office/thememl/2012/main" name="Office Theme" id="{62F939B6-93AF-4DB8-9C6B-D6C7DFDC589F}" vid="{4A3C46E8-61CC-4603-A589-7422A47A8E4A}"/>
+      <thm15:themeFamily xmlns:thm15="http://schemas.microsoft.com/office/thememl/2012/main" xmlns="" name="Office Theme" id="{62F939B6-93AF-4DB8-9C6B-D6C7DFDC589F}" vid="{4A3C46E8-61CC-4603-A589-7422A47A8E4A}"/>
     </a:ext>
   </a:extLst>
 </a:theme>
@@ -7199,7 +8189,7 @@
 </file>
 
 <file path=customXml/itemProps1.xml><?xml version="1.0" encoding="utf-8"?>
-<ds:datastoreItem xmlns:ds="http://schemas.openxmlformats.org/officeDocument/2006/customXml" ds:itemID="{B84B88B3-90A7-4A60-9D91-93F9D0A02038}">
+<ds:datastoreItem xmlns:ds="http://schemas.openxmlformats.org/officeDocument/2006/customXml" ds:itemID="{D4682A8E-8AC4-4D4B-B383-77C825A4C804}">
   <ds:schemaRefs>
     <ds:schemaRef ds:uri="http://schemas.openxmlformats.org/officeDocument/2006/bibliography"/>
   </ds:schemaRefs>

</xml_diff>